<commit_message>
update use case wear
</commit_message>
<xml_diff>
--- a/Document/UseCase/NamNT/Wear/UseCaseSpec of Wear.docx
+++ b/Document/UseCase/NamNT/Wear/UseCaseSpec of Wear.docx
@@ -3,15 +3,25 @@
 <w:document xmlns:wpc="http://schemas.microsoft.com/office/word/2010/wordprocessingCanvas" xmlns:cx="http://schemas.microsoft.com/office/drawing/2014/chartex" xmlns:mc="http://schemas.openxmlformats.org/markup-compatibility/2006" xmlns:o="urn:schemas-microsoft-com:office:office" xmlns:r="http://schemas.openxmlformats.org/officeDocument/2006/relationships" xmlns:m="http://schemas.openxmlformats.org/officeDocument/2006/math" xmlns:v="urn:schemas-microsoft-com:vml" xmlns:wp14="http://schemas.microsoft.com/office/word/2010/wordprocessingDrawing" xmlns:wp="http://schemas.openxmlformats.org/drawingml/2006/wordprocessingDrawing" xmlns:w10="urn:schemas-microsoft-com:office:word" xmlns:w="http://schemas.openxmlformats.org/wordprocessingml/2006/main" xmlns:w14="http://schemas.microsoft.com/office/word/2010/wordml" xmlns:w15="http://schemas.microsoft.com/office/word/2012/wordml" xmlns:w16se="http://schemas.microsoft.com/office/word/2015/wordml/symex" xmlns:wpg="http://schemas.microsoft.com/office/word/2010/wordprocessingGroup" xmlns:wpi="http://schemas.microsoft.com/office/word/2010/wordprocessingInk" xmlns:wne="http://schemas.microsoft.com/office/word/2006/wordml" xmlns:wps="http://schemas.microsoft.com/office/word/2010/wordprocessingShape" mc:Ignorable="w14 w15 w16se wp14">
   <w:body>
     <w:p>
+      <w:pPr>
+        <w:rPr>
+          <w:rFonts w:ascii="Cambria" w:hAnsi="Cambria"/>
+          <w:sz w:val="24"/>
+          <w:szCs w:val="24"/>
+        </w:rPr>
+      </w:pPr>
       <w:r>
         <w:rPr>
+          <w:rFonts w:ascii="Cambria" w:hAnsi="Cambria"/>
           <w:noProof/>
+          <w:sz w:val="24"/>
+          <w:szCs w:val="24"/>
         </w:rPr>
         <w:drawing>
           <wp:inline distT="0" distB="0" distL="0" distR="0">
-            <wp:extent cx="4459233" cy="2057404"/>
+            <wp:extent cx="4687834" cy="1944628"/>
             <wp:effectExtent l="0" t="0" r="0" b="0"/>
-            <wp:docPr id="1" name="Picture 1"/>
+            <wp:docPr id="10" name="Picture 10"/>
             <wp:cNvGraphicFramePr>
               <a:graphicFrameLocks xmlns:a="http://schemas.openxmlformats.org/drawingml/2006/main" noChangeAspect="1"/>
             </wp:cNvGraphicFramePr>
@@ -19,7 +29,7 @@
               <a:graphicData uri="http://schemas.openxmlformats.org/drawingml/2006/picture">
                 <pic:pic xmlns:pic="http://schemas.openxmlformats.org/drawingml/2006/picture">
                   <pic:nvPicPr>
-                    <pic:cNvPr id="1" name="Usecase 1.png"/>
+                    <pic:cNvPr id="10" name="Usecase 1.png"/>
                     <pic:cNvPicPr/>
                   </pic:nvPicPr>
                   <pic:blipFill>
@@ -37,7 +47,7 @@
                   <pic:spPr>
                     <a:xfrm>
                       <a:off x="0" y="0"/>
-                      <a:ext cx="4459233" cy="2057404"/>
+                      <a:ext cx="4687834" cy="1944628"/>
                     </a:xfrm>
                     <a:prstGeom prst="rect">
                       <a:avLst/>
@@ -280,7 +290,23 @@
                 <w:sz w:val="24"/>
                 <w:szCs w:val="24"/>
               </w:rPr>
-              <w:t>Show information a bus station on map</w:t>
+              <w:t>Show information</w:t>
+            </w:r>
+            <w:r>
+              <w:rPr>
+                <w:rFonts w:ascii="Cambria" w:hAnsi="Cambria"/>
+                <w:sz w:val="24"/>
+                <w:szCs w:val="24"/>
+              </w:rPr>
+              <w:t xml:space="preserve"> of</w:t>
+            </w:r>
+            <w:r>
+              <w:rPr>
+                <w:rFonts w:ascii="Cambria" w:hAnsi="Cambria"/>
+                <w:sz w:val="24"/>
+                <w:szCs w:val="24"/>
+              </w:rPr>
+              <w:t xml:space="preserve"> a bus station on map</w:t>
             </w:r>
           </w:p>
         </w:tc>
@@ -563,7 +589,52 @@
                 <w:sz w:val="24"/>
                 <w:szCs w:val="24"/>
               </w:rPr>
-              <w:t>This use case allows customer select place to see notification of it.</w:t>
+              <w:t xml:space="preserve">This use case allows customer select </w:t>
+            </w:r>
+            <w:r>
+              <w:rPr>
+                <w:rFonts w:ascii="Cambria" w:hAnsi="Cambria"/>
+                <w:b w:val="0"/>
+                <w:sz w:val="24"/>
+                <w:szCs w:val="24"/>
+              </w:rPr>
+              <w:t>bus station</w:t>
+            </w:r>
+            <w:r>
+              <w:rPr>
+                <w:rFonts w:ascii="Cambria" w:hAnsi="Cambria"/>
+                <w:b w:val="0"/>
+                <w:sz w:val="24"/>
+                <w:szCs w:val="24"/>
+              </w:rPr>
+              <w:t xml:space="preserve"> on map</w:t>
+            </w:r>
+            <w:r>
+              <w:rPr>
+                <w:rFonts w:ascii="Cambria" w:hAnsi="Cambria"/>
+                <w:b w:val="0"/>
+                <w:sz w:val="24"/>
+                <w:szCs w:val="24"/>
+              </w:rPr>
+              <w:t xml:space="preserve"> to see </w:t>
+            </w:r>
+            <w:r>
+              <w:rPr>
+                <w:rFonts w:ascii="Cambria" w:hAnsi="Cambria"/>
+                <w:b w:val="0"/>
+                <w:sz w:val="24"/>
+                <w:szCs w:val="24"/>
+              </w:rPr>
+              <w:t>information</w:t>
+            </w:r>
+            <w:r>
+              <w:rPr>
+                <w:rFonts w:ascii="Cambria" w:hAnsi="Cambria"/>
+                <w:b w:val="0"/>
+                <w:sz w:val="24"/>
+                <w:szCs w:val="24"/>
+              </w:rPr>
+              <w:t xml:space="preserve"> of it.</w:t>
             </w:r>
           </w:p>
           <w:p>
@@ -604,42 +675,7 @@
                 <w:sz w:val="24"/>
                 <w:szCs w:val="24"/>
               </w:rPr>
-              <w:t xml:space="preserve">Map move to </w:t>
-            </w:r>
-            <w:r>
-              <w:rPr>
-                <w:rFonts w:ascii="Cambria" w:hAnsi="Cambria"/>
-                <w:b w:val="0"/>
-                <w:sz w:val="24"/>
-                <w:szCs w:val="24"/>
-              </w:rPr>
-              <w:t xml:space="preserve">a </w:t>
-            </w:r>
-            <w:r>
-              <w:rPr>
-                <w:rFonts w:ascii="Cambria" w:hAnsi="Cambria"/>
-                <w:b w:val="0"/>
-                <w:sz w:val="24"/>
-                <w:szCs w:val="24"/>
-              </w:rPr>
-              <w:t>bus station</w:t>
-            </w:r>
-            <w:r>
-              <w:rPr>
-                <w:rFonts w:ascii="Cambria" w:hAnsi="Cambria"/>
-                <w:sz w:val="24"/>
-                <w:szCs w:val="24"/>
-              </w:rPr>
-              <w:t xml:space="preserve"> </w:t>
-            </w:r>
-            <w:r>
-              <w:rPr>
-                <w:rFonts w:ascii="Cambria" w:hAnsi="Cambria"/>
-                <w:b w:val="0"/>
-                <w:sz w:val="24"/>
-                <w:szCs w:val="24"/>
-              </w:rPr>
-              <w:t>which customer tap on and show notification of it.</w:t>
+              <w:t>Application show information of bus station which customer choose.</w:t>
             </w:r>
           </w:p>
           <w:p>
@@ -680,16 +716,7 @@
                 <w:sz w:val="24"/>
                 <w:szCs w:val="24"/>
               </w:rPr>
-              <w:t xml:space="preserve">Customer tap </w:t>
-            </w:r>
-            <w:r>
-              <w:rPr>
-                <w:rFonts w:ascii="Cambria" w:hAnsi="Cambria"/>
-                <w:b w:val="0"/>
-                <w:sz w:val="24"/>
-                <w:szCs w:val="24"/>
-              </w:rPr>
-              <w:t xml:space="preserve">on </w:t>
+              <w:t xml:space="preserve">Customer tap on </w:t>
             </w:r>
             <w:r>
               <w:rPr>
@@ -756,16 +783,7 @@
                 <w:sz w:val="24"/>
                 <w:szCs w:val="24"/>
               </w:rPr>
-              <w:t>Wear is paired with</w:t>
-            </w:r>
-            <w:r>
-              <w:rPr>
-                <w:rFonts w:ascii="Cambria" w:hAnsi="Cambria"/>
-                <w:b w:val="0"/>
-                <w:sz w:val="24"/>
-                <w:szCs w:val="24"/>
-              </w:rPr>
-              <w:t xml:space="preserve"> mobile.</w:t>
+              <w:t>Wear is paired with mobile.</w:t>
             </w:r>
           </w:p>
           <w:p>
@@ -883,25 +901,7 @@
                 <w:sz w:val="24"/>
                 <w:szCs w:val="24"/>
               </w:rPr>
-              <w:t>: Map move to new place</w:t>
-            </w:r>
-            <w:r>
-              <w:rPr>
-                <w:rFonts w:ascii="Cambria" w:hAnsi="Cambria"/>
-                <w:b w:val="0"/>
-                <w:sz w:val="24"/>
-                <w:szCs w:val="24"/>
-              </w:rPr>
-              <w:t xml:space="preserve"> and show information of it</w:t>
-            </w:r>
-            <w:r>
-              <w:rPr>
-                <w:rFonts w:ascii="Cambria" w:hAnsi="Cambria"/>
-                <w:b w:val="0"/>
-                <w:sz w:val="24"/>
-                <w:szCs w:val="24"/>
-              </w:rPr>
-              <w:t>.</w:t>
+              <w:t>: Map move to new place and show information of it.</w:t>
             </w:r>
           </w:p>
           <w:p>
@@ -932,16 +932,7 @@
                 <w:sz w:val="24"/>
                 <w:szCs w:val="24"/>
               </w:rPr>
-              <w:t xml:space="preserve">: </w:t>
-            </w:r>
-            <w:r>
-              <w:rPr>
-                <w:rFonts w:ascii="Cambria" w:hAnsi="Cambria"/>
-                <w:b w:val="0"/>
-                <w:sz w:val="24"/>
-                <w:szCs w:val="24"/>
-              </w:rPr>
-              <w:t>Show error message.</w:t>
+              <w:t>: Show error message.</w:t>
             </w:r>
           </w:p>
           <w:p>
@@ -1050,6 +1041,7 @@
               <w:tc>
                 <w:tcPr>
                   <w:tcW w:w="1208" w:type="dxa"/>
+                  <w:shd w:val="clear" w:color="auto" w:fill="auto"/>
                 </w:tcPr>
                 <w:p>
                   <w:pPr>
@@ -1073,44 +1065,30 @@
               <w:tc>
                 <w:tcPr>
                   <w:tcW w:w="2987" w:type="dxa"/>
-                </w:tcPr>
-                <w:p>
-                  <w:pPr>
-                    <w:rPr>
-                      <w:rFonts w:ascii="Cambria" w:hAnsi="Cambria"/>
-                      <w:sz w:val="24"/>
-                      <w:szCs w:val="24"/>
-                    </w:rPr>
-                  </w:pPr>
-                  <w:r>
-                    <w:rPr>
-                      <w:rFonts w:ascii="Cambria" w:hAnsi="Cambria"/>
-                      <w:sz w:val="24"/>
-                      <w:szCs w:val="24"/>
-                    </w:rPr>
-                    <w:t xml:space="preserve">Tap on one </w:t>
-                  </w:r>
-                  <w:r>
-                    <w:rPr>
-                      <w:rFonts w:ascii="Cambria" w:hAnsi="Cambria"/>
-                      <w:sz w:val="24"/>
-                      <w:szCs w:val="24"/>
-                    </w:rPr>
-                    <w:t xml:space="preserve">bus station </w:t>
-                  </w:r>
-                  <w:r>
-                    <w:rPr>
-                      <w:rFonts w:ascii="Cambria" w:hAnsi="Cambria"/>
-                      <w:sz w:val="24"/>
-                      <w:szCs w:val="24"/>
-                    </w:rPr>
-                    <w:t>of trip on map.</w:t>
+                  <w:shd w:val="clear" w:color="auto" w:fill="auto"/>
+                </w:tcPr>
+                <w:p>
+                  <w:pPr>
+                    <w:rPr>
+                      <w:rFonts w:ascii="Cambria" w:hAnsi="Cambria"/>
+                      <w:sz w:val="24"/>
+                      <w:szCs w:val="24"/>
+                    </w:rPr>
+                  </w:pPr>
+                  <w:r>
+                    <w:rPr>
+                      <w:rFonts w:ascii="Cambria" w:hAnsi="Cambria"/>
+                      <w:sz w:val="24"/>
+                      <w:szCs w:val="24"/>
+                    </w:rPr>
+                    <w:t>Drag on the screen</w:t>
                   </w:r>
                 </w:p>
               </w:tc>
               <w:tc>
                 <w:tcPr>
                   <w:tcW w:w="4216" w:type="dxa"/>
+                  <w:shd w:val="clear" w:color="auto" w:fill="auto"/>
                 </w:tcPr>
                 <w:p>
                   <w:pPr>
@@ -1125,25 +1103,121 @@
                     <w:rPr>
                       <w:szCs w:val="24"/>
                     </w:rPr>
-                    <w:t>Map move</w:t>
-                  </w:r>
-                  <w:r>
-                    <w:rPr>
-                      <w:szCs w:val="24"/>
-                    </w:rPr>
-                    <w:t xml:space="preserve"> to </w:t>
-                  </w:r>
-                  <w:r>
-                    <w:rPr>
+                    <w:t>Map moves follow customer’s action.</w:t>
+                  </w:r>
+                </w:p>
+                <w:p>
+                  <w:pPr>
+                    <w:pStyle w:val="ListParagraph"/>
+                    <w:ind w:left="288"/>
+                    <w:jc w:val="left"/>
+                    <w:rPr>
+                      <w:szCs w:val="24"/>
+                    </w:rPr>
+                  </w:pPr>
+                  <w:r>
+                    <w:rPr>
+                      <w:szCs w:val="24"/>
+                    </w:rPr>
+                    <w:t>[Exception 1, 2, 3, 4]</w:t>
+                  </w:r>
+                </w:p>
+              </w:tc>
+            </w:tr>
+            <w:tr>
+              <w:tc>
+                <w:tcPr>
+                  <w:tcW w:w="1208" w:type="dxa"/>
+                </w:tcPr>
+                <w:p>
+                  <w:pPr>
+                    <w:jc w:val="center"/>
+                    <w:rPr>
+                      <w:rFonts w:ascii="Cambria" w:hAnsi="Cambria"/>
+                      <w:sz w:val="24"/>
+                      <w:szCs w:val="24"/>
+                    </w:rPr>
+                  </w:pPr>
+                  <w:r>
+                    <w:rPr>
+                      <w:rFonts w:ascii="Cambria" w:hAnsi="Cambria"/>
+                      <w:sz w:val="24"/>
+                      <w:szCs w:val="24"/>
+                    </w:rPr>
+                    <w:t>2</w:t>
+                  </w:r>
+                </w:p>
+              </w:tc>
+              <w:tc>
+                <w:tcPr>
+                  <w:tcW w:w="2987" w:type="dxa"/>
+                </w:tcPr>
+                <w:p>
+                  <w:pPr>
+                    <w:rPr>
+                      <w:rFonts w:ascii="Cambria" w:hAnsi="Cambria"/>
+                      <w:sz w:val="24"/>
+                      <w:szCs w:val="24"/>
+                    </w:rPr>
+                  </w:pPr>
+                  <w:r>
+                    <w:rPr>
+                      <w:rFonts w:ascii="Cambria" w:hAnsi="Cambria"/>
+                      <w:sz w:val="24"/>
+                      <w:szCs w:val="24"/>
+                    </w:rPr>
+                    <w:t xml:space="preserve">Tap on one </w:t>
+                  </w:r>
+                  <w:r>
+                    <w:rPr>
+                      <w:rFonts w:ascii="Cambria" w:hAnsi="Cambria"/>
+                      <w:sz w:val="24"/>
                       <w:szCs w:val="24"/>
                     </w:rPr>
                     <w:t xml:space="preserve">bus station </w:t>
                   </w:r>
                   <w:r>
                     <w:rPr>
-                      <w:szCs w:val="24"/>
-                    </w:rPr>
-                    <w:t>which customer tap on and show information of it.</w:t>
+                      <w:rFonts w:ascii="Cambria" w:hAnsi="Cambria"/>
+                      <w:sz w:val="24"/>
+                      <w:szCs w:val="24"/>
+                    </w:rPr>
+                    <w:t>of trip</w:t>
+                  </w:r>
+                  <w:r>
+                    <w:rPr>
+                      <w:rFonts w:ascii="Cambria" w:hAnsi="Cambria"/>
+                      <w:sz w:val="24"/>
+                      <w:szCs w:val="24"/>
+                    </w:rPr>
+                    <w:t>.</w:t>
+                  </w:r>
+                </w:p>
+              </w:tc>
+              <w:tc>
+                <w:tcPr>
+                  <w:tcW w:w="4216" w:type="dxa"/>
+                </w:tcPr>
+                <w:p>
+                  <w:pPr>
+                    <w:pStyle w:val="ListParagraph"/>
+                    <w:ind w:left="288"/>
+                    <w:jc w:val="left"/>
+                    <w:rPr>
+                      <w:szCs w:val="24"/>
+                    </w:rPr>
+                  </w:pPr>
+                  <w:r>
+                    <w:rPr>
+                      <w:szCs w:val="24"/>
+                    </w:rPr>
+                    <w:t>Application show information of bus station</w:t>
+                  </w:r>
+                  <w:r>
+                    <w:rPr>
+                      <w:szCs w:val="24"/>
+                    </w:rPr>
+                    <w:t>.</w:t>
                   </w:r>
                 </w:p>
                 <w:p>
@@ -1315,6 +1389,7 @@
                       <w:sz w:val="24"/>
                       <w:szCs w:val="24"/>
                     </w:rPr>
+                    <w:lastRenderedPageBreak/>
                     <w:t>1</w:t>
                   </w:r>
                 </w:p>
@@ -1383,7 +1458,6 @@
                       <w:sz w:val="24"/>
                       <w:szCs w:val="24"/>
                     </w:rPr>
-                    <w:lastRenderedPageBreak/>
                     <w:t>2</w:t>
                   </w:r>
                 </w:p>
@@ -1462,20 +1536,31 @@
                 </w:tcPr>
                 <w:p>
                   <w:pPr>
-                    <w:rPr>
-                      <w:rFonts w:ascii="Cambria" w:hAnsi="Cambria"/>
-                      <w:sz w:val="24"/>
-                      <w:szCs w:val="24"/>
-                    </w:rPr>
-                  </w:pPr>
-                  <w:r>
-                    <w:rPr>
-                      <w:rFonts w:ascii="Cambria" w:hAnsi="Cambria"/>
-                      <w:sz w:val="24"/>
-                      <w:szCs w:val="24"/>
-                    </w:rPr>
-                    <w:t>Mobile is not enabled  GSP</w:t>
-                  </w:r>
+                    <w:shd w:val="clear" w:color="auto" w:fill="FFFFFF"/>
+                    <w:spacing w:line="330" w:lineRule="atLeast"/>
+                    <w:rPr>
+                      <w:rFonts w:ascii="Cambria" w:hAnsi="Cambria"/>
+                      <w:sz w:val="24"/>
+                      <w:szCs w:val="24"/>
+                    </w:rPr>
+                  </w:pPr>
+                  <w:r>
+                    <w:rPr>
+                      <w:rFonts w:ascii="Cambria" w:hAnsi="Cambria"/>
+                      <w:sz w:val="24"/>
+                      <w:szCs w:val="24"/>
+                    </w:rPr>
+                    <w:t>Mobile's GPS is not enable</w:t>
+                  </w:r>
+                </w:p>
+                <w:p>
+                  <w:pPr>
+                    <w:rPr>
+                      <w:rFonts w:ascii="Cambria" w:hAnsi="Cambria"/>
+                      <w:sz w:val="24"/>
+                      <w:szCs w:val="24"/>
+                    </w:rPr>
+                  </w:pPr>
                 </w:p>
               </w:tc>
               <w:tc>
@@ -1495,7 +1580,19 @@
                     <w:rPr>
                       <w:szCs w:val="24"/>
                     </w:rPr>
-                    <w:t>Show message to notify that mobile is not enabled GSP.</w:t>
+                    <w:t>Show message to notify that mobile</w:t>
+                  </w:r>
+                  <w:r>
+                    <w:rPr>
+                      <w:szCs w:val="24"/>
+                    </w:rPr>
+                    <w:t>’s GPS is not enabled</w:t>
+                  </w:r>
+                  <w:r>
+                    <w:rPr>
+                      <w:szCs w:val="24"/>
+                    </w:rPr>
+                    <w:t>.</w:t>
                   </w:r>
                 </w:p>
               </w:tc>
@@ -1631,32 +1728,14 @@
               </w:rPr>
               <w:t xml:space="preserve"> </w:t>
             </w:r>
-          </w:p>
-          <w:p>
-            <w:pPr>
-              <w:pStyle w:val="ListParagraph"/>
-              <w:numPr>
-                <w:ilvl w:val="0"/>
-                <w:numId w:val="1"/>
-              </w:numPr>
-              <w:rPr>
-                <w:b w:val="0"/>
-                <w:szCs w:val="24"/>
-              </w:rPr>
-            </w:pPr>
-            <w:r>
-              <w:rPr>
-                <w:b w:val="0"/>
-                <w:szCs w:val="24"/>
-              </w:rPr>
-              <w:t>Bus station which customer choose</w:t>
-            </w:r>
-            <w:r>
-              <w:rPr>
-                <w:b w:val="0"/>
-                <w:szCs w:val="24"/>
-              </w:rPr>
-              <w:t xml:space="preserve"> will be on center of map.</w:t>
+            <w:r>
+              <w:rPr>
+                <w:rFonts w:ascii="Cambria" w:hAnsi="Cambria"/>
+                <w:b w:val="0"/>
+                <w:sz w:val="24"/>
+                <w:szCs w:val="24"/>
+              </w:rPr>
+              <w:t>N/A</w:t>
             </w:r>
           </w:p>
           <w:p>
@@ -1672,22 +1751,36 @@
         </w:tc>
       </w:tr>
     </w:tbl>
-    <w:p/>
     <w:p>
       <w:pPr>
         <w:rPr>
+          <w:rFonts w:ascii="Cambria" w:hAnsi="Cambria"/>
+          <w:sz w:val="24"/>
+          <w:szCs w:val="24"/>
+        </w:rPr>
+      </w:pPr>
+    </w:p>
+    <w:p>
+      <w:pPr>
+        <w:rPr>
+          <w:rFonts w:ascii="Cambria" w:hAnsi="Cambria"/>
           <w:noProof/>
+          <w:sz w:val="24"/>
+          <w:szCs w:val="24"/>
         </w:rPr>
       </w:pPr>
       <w:r>
         <w:rPr>
+          <w:rFonts w:ascii="Cambria" w:hAnsi="Cambria"/>
           <w:noProof/>
+          <w:sz w:val="24"/>
+          <w:szCs w:val="24"/>
         </w:rPr>
         <w:drawing>
           <wp:inline distT="0" distB="0" distL="0" distR="0">
-            <wp:extent cx="4459233" cy="2057404"/>
+            <wp:extent cx="4687834" cy="1944628"/>
             <wp:effectExtent l="0" t="0" r="0" b="0"/>
-            <wp:docPr id="2" name="Picture 2"/>
+            <wp:docPr id="11" name="Picture 11"/>
             <wp:cNvGraphicFramePr>
               <a:graphicFrameLocks xmlns:a="http://schemas.openxmlformats.org/drawingml/2006/main" noChangeAspect="1"/>
             </wp:cNvGraphicFramePr>
@@ -1695,7 +1788,7 @@
               <a:graphicData uri="http://schemas.openxmlformats.org/drawingml/2006/picture">
                 <pic:pic xmlns:pic="http://schemas.openxmlformats.org/drawingml/2006/picture">
                   <pic:nvPicPr>
-                    <pic:cNvPr id="2" name="Usecase 2.png"/>
+                    <pic:cNvPr id="11" name="Usecase 2.png"/>
                     <pic:cNvPicPr/>
                   </pic:nvPicPr>
                   <pic:blipFill>
@@ -1713,7 +1806,7 @@
                   <pic:spPr>
                     <a:xfrm>
                       <a:off x="0" y="0"/>
-                      <a:ext cx="4459233" cy="2057404"/>
+                      <a:ext cx="4687834" cy="1944628"/>
                     </a:xfrm>
                     <a:prstGeom prst="rect">
                       <a:avLst/>
@@ -1956,7 +2049,23 @@
                 <w:sz w:val="24"/>
                 <w:szCs w:val="24"/>
               </w:rPr>
-              <w:t xml:space="preserve">Show information a </w:t>
+              <w:t xml:space="preserve">Show information </w:t>
+            </w:r>
+            <w:r>
+              <w:rPr>
+                <w:rFonts w:ascii="Cambria" w:hAnsi="Cambria"/>
+                <w:sz w:val="24"/>
+                <w:szCs w:val="24"/>
+              </w:rPr>
+              <w:t>of a</w:t>
+            </w:r>
+            <w:r>
+              <w:rPr>
+                <w:rFonts w:ascii="Cambria" w:hAnsi="Cambria"/>
+                <w:sz w:val="24"/>
+                <w:szCs w:val="24"/>
+              </w:rPr>
+              <w:t xml:space="preserve"> </w:t>
             </w:r>
             <w:r>
               <w:rPr>
@@ -2255,14 +2364,49 @@
                 <w:sz w:val="24"/>
                 <w:szCs w:val="24"/>
               </w:rPr>
-              <w:t>This use case allows customer select place to see notification of it.</w:t>
-            </w:r>
-          </w:p>
-          <w:p>
-            <w:pPr>
-              <w:rPr>
-                <w:rFonts w:ascii="Cambria" w:hAnsi="Cambria"/>
-                <w:b w:val="0"/>
+              <w:t xml:space="preserve">This use case allows customer select </w:t>
+            </w:r>
+            <w:r>
+              <w:rPr>
+                <w:rFonts w:ascii="Cambria" w:hAnsi="Cambria"/>
+                <w:b w:val="0"/>
+                <w:sz w:val="24"/>
+                <w:szCs w:val="24"/>
+              </w:rPr>
+              <w:t>motorbike turn</w:t>
+            </w:r>
+            <w:r>
+              <w:rPr>
+                <w:rFonts w:ascii="Cambria" w:hAnsi="Cambria"/>
+                <w:b w:val="0"/>
+                <w:sz w:val="24"/>
+                <w:szCs w:val="24"/>
+              </w:rPr>
+              <w:t xml:space="preserve"> </w:t>
+            </w:r>
+            <w:r>
+              <w:rPr>
+                <w:rFonts w:ascii="Cambria" w:hAnsi="Cambria"/>
+                <w:b w:val="0"/>
+                <w:sz w:val="24"/>
+                <w:szCs w:val="24"/>
+              </w:rPr>
+              <w:t xml:space="preserve">on map </w:t>
+            </w:r>
+            <w:r>
+              <w:rPr>
+                <w:rFonts w:ascii="Cambria" w:hAnsi="Cambria"/>
+                <w:b w:val="0"/>
+                <w:sz w:val="24"/>
+                <w:szCs w:val="24"/>
+              </w:rPr>
+              <w:t>to see notification of it.</w:t>
+            </w:r>
+          </w:p>
+          <w:p>
+            <w:pPr>
+              <w:rPr>
+                <w:rFonts w:ascii="Cambria" w:hAnsi="Cambria"/>
                 <w:sz w:val="24"/>
                 <w:szCs w:val="24"/>
               </w:rPr>
@@ -2278,61 +2422,35 @@
           </w:p>
           <w:p>
             <w:pPr>
+              <w:pStyle w:val="ListParagraph"/>
               <w:numPr>
                 <w:ilvl w:val="0"/>
                 <w:numId w:val="1"/>
               </w:numPr>
               <w:rPr>
-                <w:rFonts w:ascii="Cambria" w:hAnsi="Cambria"/>
-                <w:b w:val="0"/>
-                <w:sz w:val="24"/>
-                <w:szCs w:val="24"/>
-              </w:rPr>
-            </w:pPr>
-            <w:r>
-              <w:rPr>
-                <w:rFonts w:ascii="Cambria" w:hAnsi="Cambria"/>
-                <w:b w:val="0"/>
-                <w:sz w:val="24"/>
-                <w:szCs w:val="24"/>
-              </w:rPr>
-              <w:t xml:space="preserve">Map move to </w:t>
-            </w:r>
-            <w:r>
-              <w:rPr>
-                <w:rFonts w:ascii="Cambria" w:hAnsi="Cambria"/>
-                <w:b w:val="0"/>
-                <w:sz w:val="24"/>
-                <w:szCs w:val="24"/>
-              </w:rPr>
-              <w:t xml:space="preserve">a </w:t>
-            </w:r>
-            <w:r>
-              <w:rPr>
-                <w:rFonts w:ascii="Cambria" w:hAnsi="Cambria"/>
-                <w:b w:val="0"/>
-                <w:sz w:val="24"/>
-                <w:szCs w:val="24"/>
-              </w:rPr>
-              <w:t>motorbike turn</w:t>
-            </w:r>
-            <w:r>
-              <w:rPr>
-                <w:rFonts w:ascii="Cambria" w:hAnsi="Cambria"/>
-                <w:b w:val="0"/>
-                <w:sz w:val="24"/>
-                <w:szCs w:val="24"/>
-              </w:rPr>
-              <w:t xml:space="preserve"> </w:t>
-            </w:r>
-            <w:r>
-              <w:rPr>
-                <w:rFonts w:ascii="Cambria" w:hAnsi="Cambria"/>
-                <w:b w:val="0"/>
-                <w:sz w:val="24"/>
-                <w:szCs w:val="24"/>
-              </w:rPr>
-              <w:t>which customer tap on and show notification of it.</w:t>
+                <w:szCs w:val="24"/>
+              </w:rPr>
+            </w:pPr>
+            <w:r>
+              <w:rPr>
+                <w:b w:val="0"/>
+                <w:szCs w:val="24"/>
+              </w:rPr>
+              <w:t>Application</w:t>
+            </w:r>
+            <w:r>
+              <w:rPr>
+                <w:b w:val="0"/>
+                <w:szCs w:val="24"/>
+              </w:rPr>
+              <w:t xml:space="preserve"> show information of motorbike turn</w:t>
+            </w:r>
+            <w:r>
+              <w:rPr>
+                <w:b w:val="0"/>
+                <w:szCs w:val="24"/>
+              </w:rPr>
+              <w:t xml:space="preserve"> which customer choose.</w:t>
             </w:r>
           </w:p>
           <w:p>
@@ -2373,34 +2491,16 @@
                 <w:sz w:val="24"/>
                 <w:szCs w:val="24"/>
               </w:rPr>
-              <w:t xml:space="preserve">Customer tap </w:t>
-            </w:r>
-            <w:r>
-              <w:rPr>
-                <w:rFonts w:ascii="Cambria" w:hAnsi="Cambria"/>
-                <w:b w:val="0"/>
-                <w:sz w:val="24"/>
-                <w:szCs w:val="24"/>
-              </w:rPr>
-              <w:t xml:space="preserve">on </w:t>
-            </w:r>
-            <w:r>
-              <w:rPr>
-                <w:rFonts w:ascii="Cambria" w:hAnsi="Cambria"/>
-                <w:b w:val="0"/>
-                <w:sz w:val="24"/>
-                <w:szCs w:val="24"/>
-              </w:rPr>
-              <w:t>motorbike turn</w:t>
-            </w:r>
-            <w:r>
-              <w:rPr>
-                <w:rFonts w:ascii="Cambria" w:hAnsi="Cambria"/>
-                <w:b w:val="0"/>
-                <w:sz w:val="24"/>
-                <w:szCs w:val="24"/>
-              </w:rPr>
-              <w:t xml:space="preserve"> </w:t>
+              <w:t xml:space="preserve">Customer tap on </w:t>
+            </w:r>
+            <w:r>
+              <w:rPr>
+                <w:rFonts w:ascii="Cambria" w:hAnsi="Cambria"/>
+                <w:b w:val="0"/>
+                <w:sz w:val="24"/>
+                <w:szCs w:val="24"/>
+              </w:rPr>
+              <w:t xml:space="preserve">motorbike turn </w:t>
             </w:r>
             <w:r>
               <w:rPr>
@@ -2450,16 +2550,7 @@
                 <w:sz w:val="24"/>
                 <w:szCs w:val="24"/>
               </w:rPr>
-              <w:t>Wear is paired with</w:t>
-            </w:r>
-            <w:r>
-              <w:rPr>
-                <w:rFonts w:ascii="Cambria" w:hAnsi="Cambria"/>
-                <w:b w:val="0"/>
-                <w:sz w:val="24"/>
-                <w:szCs w:val="24"/>
-              </w:rPr>
-              <w:t xml:space="preserve"> mobile.</w:t>
+              <w:t>Wear is paired with mobile.</w:t>
             </w:r>
           </w:p>
           <w:p>
@@ -2578,25 +2669,7 @@
                 <w:sz w:val="24"/>
                 <w:szCs w:val="24"/>
               </w:rPr>
-              <w:t>: Map move to new place</w:t>
-            </w:r>
-            <w:r>
-              <w:rPr>
-                <w:rFonts w:ascii="Cambria" w:hAnsi="Cambria"/>
-                <w:b w:val="0"/>
-                <w:sz w:val="24"/>
-                <w:szCs w:val="24"/>
-              </w:rPr>
-              <w:t xml:space="preserve"> and show information of it</w:t>
-            </w:r>
-            <w:r>
-              <w:rPr>
-                <w:rFonts w:ascii="Cambria" w:hAnsi="Cambria"/>
-                <w:b w:val="0"/>
-                <w:sz w:val="24"/>
-                <w:szCs w:val="24"/>
-              </w:rPr>
-              <w:t>.</w:t>
+              <w:t>: Map move to new place and show information of it.</w:t>
             </w:r>
           </w:p>
           <w:p>
@@ -2627,16 +2700,7 @@
                 <w:sz w:val="24"/>
                 <w:szCs w:val="24"/>
               </w:rPr>
-              <w:t xml:space="preserve">: </w:t>
-            </w:r>
-            <w:r>
-              <w:rPr>
-                <w:rFonts w:ascii="Cambria" w:hAnsi="Cambria"/>
-                <w:b w:val="0"/>
-                <w:sz w:val="24"/>
-                <w:szCs w:val="24"/>
-              </w:rPr>
-              <w:t>Show error message.</w:t>
+              <w:t>: Show error message.</w:t>
             </w:r>
           </w:p>
           <w:p>
@@ -2783,39 +2847,7 @@
                       <w:sz w:val="24"/>
                       <w:szCs w:val="24"/>
                     </w:rPr>
-                    <w:t xml:space="preserve">Tap on one </w:t>
-                  </w:r>
-                  <w:r>
-                    <w:rPr>
-                      <w:rFonts w:ascii="Cambria" w:hAnsi="Cambria"/>
-                      <w:sz w:val="24"/>
-                      <w:szCs w:val="24"/>
-                    </w:rPr>
-                    <w:t>motorbike turn</w:t>
-                  </w:r>
-                  <w:r>
-                    <w:rPr>
-                      <w:rFonts w:ascii="Cambria" w:hAnsi="Cambria"/>
-                      <w:sz w:val="24"/>
-                      <w:szCs w:val="24"/>
-                    </w:rPr>
-                    <w:t xml:space="preserve"> </w:t>
-                  </w:r>
-                  <w:r>
-                    <w:rPr>
-                      <w:rFonts w:ascii="Cambria" w:hAnsi="Cambria"/>
-                      <w:sz w:val="24"/>
-                      <w:szCs w:val="24"/>
-                    </w:rPr>
-                    <w:t>of trip</w:t>
-                  </w:r>
-                  <w:r>
-                    <w:rPr>
-                      <w:rFonts w:ascii="Cambria" w:hAnsi="Cambria"/>
-                      <w:sz w:val="24"/>
-                      <w:szCs w:val="24"/>
-                    </w:rPr>
-                    <w:t>.</w:t>
+                    <w:t>Drag on the screen</w:t>
                   </w:r>
                 </w:p>
               </w:tc>
@@ -2836,31 +2868,91 @@
                     <w:rPr>
                       <w:szCs w:val="24"/>
                     </w:rPr>
-                    <w:t>Map move</w:t>
-                  </w:r>
-                  <w:r>
-                    <w:rPr>
-                      <w:szCs w:val="24"/>
-                    </w:rPr>
-                    <w:t xml:space="preserve"> to </w:t>
-                  </w:r>
-                  <w:r>
-                    <w:rPr>
-                      <w:szCs w:val="24"/>
-                    </w:rPr>
-                    <w:t>motorbike turn</w:t>
-                  </w:r>
-                  <w:r>
-                    <w:rPr>
-                      <w:szCs w:val="24"/>
-                    </w:rPr>
-                    <w:t xml:space="preserve"> </w:t>
-                  </w:r>
-                  <w:r>
-                    <w:rPr>
-                      <w:szCs w:val="24"/>
-                    </w:rPr>
-                    <w:t>which customer tap on and show information of it.</w:t>
+                    <w:t>Map moves follow customer’s action.</w:t>
+                  </w:r>
+                </w:p>
+                <w:p>
+                  <w:pPr>
+                    <w:pStyle w:val="ListParagraph"/>
+                    <w:ind w:left="288"/>
+                    <w:jc w:val="left"/>
+                    <w:rPr>
+                      <w:szCs w:val="24"/>
+                    </w:rPr>
+                  </w:pPr>
+                  <w:r>
+                    <w:rPr>
+                      <w:szCs w:val="24"/>
+                    </w:rPr>
+                    <w:t>[Exception 1, 2, 3, 4]</w:t>
+                  </w:r>
+                </w:p>
+              </w:tc>
+            </w:tr>
+            <w:tr>
+              <w:tc>
+                <w:tcPr>
+                  <w:tcW w:w="1208" w:type="dxa"/>
+                </w:tcPr>
+                <w:p>
+                  <w:pPr>
+                    <w:jc w:val="center"/>
+                    <w:rPr>
+                      <w:rFonts w:ascii="Cambria" w:hAnsi="Cambria"/>
+                      <w:sz w:val="24"/>
+                      <w:szCs w:val="24"/>
+                    </w:rPr>
+                  </w:pPr>
+                  <w:r>
+                    <w:rPr>
+                      <w:rFonts w:ascii="Cambria" w:hAnsi="Cambria"/>
+                      <w:sz w:val="24"/>
+                      <w:szCs w:val="24"/>
+                    </w:rPr>
+                    <w:t>2</w:t>
+                  </w:r>
+                </w:p>
+              </w:tc>
+              <w:tc>
+                <w:tcPr>
+                  <w:tcW w:w="2987" w:type="dxa"/>
+                </w:tcPr>
+                <w:p>
+                  <w:pPr>
+                    <w:rPr>
+                      <w:rFonts w:ascii="Cambria" w:hAnsi="Cambria"/>
+                      <w:sz w:val="24"/>
+                      <w:szCs w:val="24"/>
+                    </w:rPr>
+                  </w:pPr>
+                  <w:r>
+                    <w:rPr>
+                      <w:rFonts w:ascii="Cambria" w:hAnsi="Cambria"/>
+                      <w:sz w:val="24"/>
+                      <w:szCs w:val="24"/>
+                    </w:rPr>
+                    <w:t>Tap on one motorbike turn of trip.</w:t>
+                  </w:r>
+                </w:p>
+              </w:tc>
+              <w:tc>
+                <w:tcPr>
+                  <w:tcW w:w="4216" w:type="dxa"/>
+                </w:tcPr>
+                <w:p>
+                  <w:pPr>
+                    <w:pStyle w:val="ListParagraph"/>
+                    <w:ind w:left="288"/>
+                    <w:jc w:val="left"/>
+                    <w:rPr>
+                      <w:szCs w:val="24"/>
+                    </w:rPr>
+                  </w:pPr>
+                  <w:r>
+                    <w:rPr>
+                      <w:szCs w:val="24"/>
+                    </w:rPr>
+                    <w:t>Map move to motorbike turn which customer tap on and show information of it.</w:t>
                   </w:r>
                 </w:p>
                 <w:p>
@@ -3178,20 +3270,31 @@
                 </w:tcPr>
                 <w:p>
                   <w:pPr>
-                    <w:rPr>
-                      <w:rFonts w:ascii="Cambria" w:hAnsi="Cambria"/>
-                      <w:sz w:val="24"/>
-                      <w:szCs w:val="24"/>
-                    </w:rPr>
-                  </w:pPr>
-                  <w:r>
-                    <w:rPr>
-                      <w:rFonts w:ascii="Cambria" w:hAnsi="Cambria"/>
-                      <w:sz w:val="24"/>
-                      <w:szCs w:val="24"/>
-                    </w:rPr>
-                    <w:t>Mobile is not enabled  GSP</w:t>
-                  </w:r>
+                    <w:shd w:val="clear" w:color="auto" w:fill="FFFFFF"/>
+                    <w:spacing w:line="330" w:lineRule="atLeast"/>
+                    <w:rPr>
+                      <w:rFonts w:ascii="Cambria" w:hAnsi="Cambria"/>
+                      <w:sz w:val="24"/>
+                      <w:szCs w:val="24"/>
+                    </w:rPr>
+                  </w:pPr>
+                  <w:r>
+                    <w:rPr>
+                      <w:rFonts w:ascii="Cambria" w:hAnsi="Cambria"/>
+                      <w:sz w:val="24"/>
+                      <w:szCs w:val="24"/>
+                    </w:rPr>
+                    <w:t>Mobile's GPS is not enable</w:t>
+                  </w:r>
+                </w:p>
+                <w:p>
+                  <w:pPr>
+                    <w:rPr>
+                      <w:rFonts w:ascii="Cambria" w:hAnsi="Cambria"/>
+                      <w:sz w:val="24"/>
+                      <w:szCs w:val="24"/>
+                    </w:rPr>
+                  </w:pPr>
                 </w:p>
               </w:tc>
               <w:tc>
@@ -3211,7 +3314,19 @@
                     <w:rPr>
                       <w:szCs w:val="24"/>
                     </w:rPr>
-                    <w:t>Show message to notify that mobile is not enabled GSP.</w:t>
+                    <w:t>Show message to notify that mobile</w:t>
+                  </w:r>
+                  <w:r>
+                    <w:rPr>
+                      <w:szCs w:val="24"/>
+                    </w:rPr>
+                    <w:t>’s GPS is not enabled</w:t>
+                  </w:r>
+                  <w:r>
+                    <w:rPr>
+                      <w:szCs w:val="24"/>
+                    </w:rPr>
+                    <w:t>.</w:t>
                   </w:r>
                 </w:p>
               </w:tc>
@@ -3347,51 +3462,33 @@
               </w:rPr>
               <w:t xml:space="preserve"> </w:t>
             </w:r>
-          </w:p>
-          <w:p>
-            <w:pPr>
-              <w:pStyle w:val="ListParagraph"/>
-              <w:numPr>
-                <w:ilvl w:val="0"/>
-                <w:numId w:val="1"/>
-              </w:numPr>
-              <w:rPr>
-                <w:b w:val="0"/>
-                <w:szCs w:val="24"/>
-              </w:rPr>
-            </w:pPr>
-            <w:r>
-              <w:rPr>
-                <w:b w:val="0"/>
-                <w:szCs w:val="24"/>
-              </w:rPr>
-              <w:t>Motorbike turn which customer choose</w:t>
-            </w:r>
-            <w:r>
-              <w:rPr>
-                <w:b w:val="0"/>
-                <w:szCs w:val="24"/>
-              </w:rPr>
-              <w:t xml:space="preserve"> will be on center of map.</w:t>
-            </w:r>
-          </w:p>
-          <w:p>
-            <w:pPr>
-              <w:pStyle w:val="ListParagraph"/>
-              <w:keepNext/>
-              <w:rPr>
-                <w:b w:val="0"/>
-                <w:szCs w:val="24"/>
-              </w:rPr>
-            </w:pPr>
+            <w:r>
+              <w:rPr>
+                <w:rFonts w:ascii="Cambria" w:hAnsi="Cambria"/>
+                <w:b w:val="0"/>
+                <w:sz w:val="24"/>
+                <w:szCs w:val="24"/>
+              </w:rPr>
+              <w:t>N/A</w:t>
+            </w:r>
           </w:p>
         </w:tc>
       </w:tr>
     </w:tbl>
     <w:p>
+      <w:pPr>
+        <w:rPr>
+          <w:rFonts w:ascii="Cambria" w:hAnsi="Cambria"/>
+          <w:sz w:val="24"/>
+          <w:szCs w:val="24"/>
+        </w:rPr>
+      </w:pPr>
       <w:r>
         <w:rPr>
+          <w:rFonts w:ascii="Cambria" w:hAnsi="Cambria"/>
           <w:noProof/>
+          <w:sz w:val="24"/>
+          <w:szCs w:val="24"/>
         </w:rPr>
         <w:lastRenderedPageBreak/>
         <w:drawing>
@@ -3925,6 +4022,7 @@
                 <w:sz w:val="24"/>
                 <w:szCs w:val="24"/>
               </w:rPr>
+              <w:lastRenderedPageBreak/>
               <w:t>Summary:</w:t>
             </w:r>
           </w:p>
@@ -3948,43 +4046,24 @@
                 <w:sz w:val="24"/>
                 <w:szCs w:val="24"/>
               </w:rPr>
-              <w:t xml:space="preserve">This use case allows customer </w:t>
-            </w:r>
-            <w:r>
-              <w:rPr>
-                <w:rFonts w:ascii="Cambria" w:hAnsi="Cambria"/>
-                <w:b w:val="0"/>
-                <w:sz w:val="24"/>
-                <w:szCs w:val="24"/>
-              </w:rPr>
-              <w:t>turn back to current place</w:t>
-            </w:r>
-            <w:r>
-              <w:rPr>
-                <w:rFonts w:ascii="Cambria" w:hAnsi="Cambria"/>
-                <w:b w:val="0"/>
-                <w:sz w:val="24"/>
-                <w:szCs w:val="24"/>
-              </w:rPr>
-              <w:t>.</w:t>
-            </w:r>
-          </w:p>
-          <w:p>
-            <w:pPr>
-              <w:rPr>
-                <w:rFonts w:ascii="Cambria" w:hAnsi="Cambria"/>
-                <w:b w:val="0"/>
-                <w:sz w:val="24"/>
-                <w:szCs w:val="24"/>
-              </w:rPr>
-            </w:pPr>
-            <w:r>
-              <w:rPr>
-                <w:rFonts w:ascii="Cambria" w:hAnsi="Cambria"/>
-                <w:sz w:val="24"/>
-                <w:szCs w:val="24"/>
-              </w:rPr>
-              <w:lastRenderedPageBreak/>
+              <w:t>This use case allows customer turn back to current place.</w:t>
+            </w:r>
+          </w:p>
+          <w:p>
+            <w:pPr>
+              <w:rPr>
+                <w:rFonts w:ascii="Cambria" w:hAnsi="Cambria"/>
+                <w:b w:val="0"/>
+                <w:sz w:val="24"/>
+                <w:szCs w:val="24"/>
+              </w:rPr>
+            </w:pPr>
+            <w:r>
+              <w:rPr>
+                <w:rFonts w:ascii="Cambria" w:hAnsi="Cambria"/>
+                <w:sz w:val="24"/>
+                <w:szCs w:val="24"/>
+              </w:rPr>
               <w:t>Goal:</w:t>
             </w:r>
           </w:p>
@@ -4008,34 +4087,7 @@
                 <w:sz w:val="24"/>
                 <w:szCs w:val="24"/>
               </w:rPr>
-              <w:t xml:space="preserve">Map move to a </w:t>
-            </w:r>
-            <w:r>
-              <w:rPr>
-                <w:rFonts w:ascii="Cambria" w:hAnsi="Cambria"/>
-                <w:b w:val="0"/>
-                <w:sz w:val="24"/>
-                <w:szCs w:val="24"/>
-              </w:rPr>
-              <w:t xml:space="preserve">current </w:t>
-            </w:r>
-            <w:r>
-              <w:rPr>
-                <w:rFonts w:ascii="Cambria" w:hAnsi="Cambria"/>
-                <w:b w:val="0"/>
-                <w:sz w:val="24"/>
-                <w:szCs w:val="24"/>
-              </w:rPr>
-              <w:t>place</w:t>
-            </w:r>
-            <w:r>
-              <w:rPr>
-                <w:rFonts w:ascii="Cambria" w:hAnsi="Cambria"/>
-                <w:b w:val="0"/>
-                <w:sz w:val="24"/>
-                <w:szCs w:val="24"/>
-              </w:rPr>
-              <w:t>.</w:t>
+              <w:t>Map move to a current place.</w:t>
             </w:r>
             <w:r>
               <w:rPr>
@@ -4084,25 +4136,7 @@
                 <w:sz w:val="24"/>
                 <w:szCs w:val="24"/>
               </w:rPr>
-              <w:t xml:space="preserve">Customer tap on </w:t>
-            </w:r>
-            <w:r>
-              <w:rPr>
-                <w:rFonts w:ascii="Cambria" w:hAnsi="Cambria"/>
-                <w:b w:val="0"/>
-                <w:sz w:val="24"/>
-                <w:szCs w:val="24"/>
-              </w:rPr>
-              <w:t>current place button</w:t>
-            </w:r>
-            <w:r>
-              <w:rPr>
-                <w:rFonts w:ascii="Cambria" w:hAnsi="Cambria"/>
-                <w:b w:val="0"/>
-                <w:sz w:val="24"/>
-                <w:szCs w:val="24"/>
-              </w:rPr>
-              <w:t>.</w:t>
+              <w:t>Customer tap on current place button.</w:t>
             </w:r>
           </w:p>
           <w:p>
@@ -4143,16 +4177,7 @@
                 <w:sz w:val="24"/>
                 <w:szCs w:val="24"/>
               </w:rPr>
-              <w:t>Wear is paired with</w:t>
-            </w:r>
-            <w:r>
-              <w:rPr>
-                <w:rFonts w:ascii="Cambria" w:hAnsi="Cambria"/>
-                <w:b w:val="0"/>
-                <w:sz w:val="24"/>
-                <w:szCs w:val="24"/>
-              </w:rPr>
-              <w:t xml:space="preserve"> mobile.</w:t>
+              <w:t>Wear is paired with mobile.</w:t>
             </w:r>
           </w:p>
           <w:p>
@@ -4270,25 +4295,7 @@
                 <w:sz w:val="24"/>
                 <w:szCs w:val="24"/>
               </w:rPr>
-              <w:t xml:space="preserve">: Map move to </w:t>
-            </w:r>
-            <w:r>
-              <w:rPr>
-                <w:rFonts w:ascii="Cambria" w:hAnsi="Cambria"/>
-                <w:b w:val="0"/>
-                <w:sz w:val="24"/>
-                <w:szCs w:val="24"/>
-              </w:rPr>
-              <w:t>current</w:t>
-            </w:r>
-            <w:r>
-              <w:rPr>
-                <w:rFonts w:ascii="Cambria" w:hAnsi="Cambria"/>
-                <w:b w:val="0"/>
-                <w:sz w:val="24"/>
-                <w:szCs w:val="24"/>
-              </w:rPr>
-              <w:t xml:space="preserve"> place.</w:t>
+              <w:t>: Map move to current place.</w:t>
             </w:r>
           </w:p>
           <w:p>
@@ -4319,16 +4326,7 @@
                 <w:sz w:val="24"/>
                 <w:szCs w:val="24"/>
               </w:rPr>
-              <w:t xml:space="preserve">: </w:t>
-            </w:r>
-            <w:r>
-              <w:rPr>
-                <w:rFonts w:ascii="Cambria" w:hAnsi="Cambria"/>
-                <w:b w:val="0"/>
-                <w:sz w:val="24"/>
-                <w:szCs w:val="24"/>
-              </w:rPr>
-              <w:t>Show error message.</w:t>
+              <w:t>: Show error message.</w:t>
             </w:r>
           </w:p>
           <w:p>
@@ -4475,15 +4473,7 @@
                       <w:sz w:val="24"/>
                       <w:szCs w:val="24"/>
                     </w:rPr>
-                    <w:t xml:space="preserve">Tap on </w:t>
-                  </w:r>
-                  <w:r>
-                    <w:rPr>
-                      <w:rFonts w:ascii="Cambria" w:hAnsi="Cambria"/>
-                      <w:sz w:val="24"/>
-                      <w:szCs w:val="24"/>
-                    </w:rPr>
-                    <w:t>current place button.</w:t>
+                    <w:t>Tap on current place button.</w:t>
                   </w:r>
                 </w:p>
               </w:tc>
@@ -4504,13 +4494,7 @@
                     <w:rPr>
                       <w:szCs w:val="24"/>
                     </w:rPr>
-                    <w:t xml:space="preserve">Map move to </w:t>
-                  </w:r>
-                  <w:r>
-                    <w:rPr>
-                      <w:szCs w:val="24"/>
-                    </w:rPr>
-                    <w:t>current place.</w:t>
+                    <w:t>Map move to current place.</w:t>
                   </w:r>
                 </w:p>
                 <w:p>
@@ -4523,13 +4507,10 @@
                     </w:rPr>
                   </w:pPr>
                   <w:r>
-                    <w:t>[Exception 1</w:t>
-                  </w:r>
-                  <w:r>
-                    <w:t>, 2, 3, 4</w:t>
-                  </w:r>
-                  <w:r>
-                    <w:t>]</w:t>
+                    <w:rPr>
+                      <w:szCs w:val="24"/>
+                    </w:rPr>
+                    <w:t>[Exception 1, 2, 3, 4]</w:t>
                   </w:r>
                 </w:p>
               </w:tc>
@@ -4830,20 +4811,31 @@
                 </w:tcPr>
                 <w:p>
                   <w:pPr>
-                    <w:rPr>
-                      <w:rFonts w:ascii="Cambria" w:hAnsi="Cambria"/>
-                      <w:sz w:val="24"/>
-                      <w:szCs w:val="24"/>
-                    </w:rPr>
-                  </w:pPr>
-                  <w:r>
-                    <w:rPr>
-                      <w:rFonts w:ascii="Cambria" w:hAnsi="Cambria"/>
-                      <w:sz w:val="24"/>
-                      <w:szCs w:val="24"/>
-                    </w:rPr>
-                    <w:t>Mobile is not enabled  GSP</w:t>
-                  </w:r>
+                    <w:shd w:val="clear" w:color="auto" w:fill="FFFFFF"/>
+                    <w:spacing w:line="330" w:lineRule="atLeast"/>
+                    <w:rPr>
+                      <w:rFonts w:ascii="Cambria" w:hAnsi="Cambria"/>
+                      <w:sz w:val="24"/>
+                      <w:szCs w:val="24"/>
+                    </w:rPr>
+                  </w:pPr>
+                  <w:r>
+                    <w:rPr>
+                      <w:rFonts w:ascii="Cambria" w:hAnsi="Cambria"/>
+                      <w:sz w:val="24"/>
+                      <w:szCs w:val="24"/>
+                    </w:rPr>
+                    <w:t>Mobile's GPS is not enable</w:t>
+                  </w:r>
+                </w:p>
+                <w:p>
+                  <w:pPr>
+                    <w:rPr>
+                      <w:rFonts w:ascii="Cambria" w:hAnsi="Cambria"/>
+                      <w:sz w:val="24"/>
+                      <w:szCs w:val="24"/>
+                    </w:rPr>
+                  </w:pPr>
                 </w:p>
               </w:tc>
               <w:tc>
@@ -4863,7 +4855,19 @@
                     <w:rPr>
                       <w:szCs w:val="24"/>
                     </w:rPr>
-                    <w:t>Show message to notify that mobile is not enabled GSP.</w:t>
+                    <w:t>Show message to notify that mobile</w:t>
+                  </w:r>
+                  <w:r>
+                    <w:rPr>
+                      <w:szCs w:val="24"/>
+                    </w:rPr>
+                    <w:t>’s GPS is not enabled</w:t>
+                  </w:r>
+                  <w:r>
+                    <w:rPr>
+                      <w:szCs w:val="24"/>
+                    </w:rPr>
+                    <w:t>.</w:t>
                   </w:r>
                 </w:p>
               </w:tc>
@@ -5015,12 +5019,31 @@
         </w:tc>
       </w:tr>
     </w:tbl>
-    <w:p/>
     <w:p>
+      <w:pPr>
+        <w:rPr>
+          <w:rFonts w:ascii="Cambria" w:hAnsi="Cambria"/>
+          <w:sz w:val="24"/>
+          <w:szCs w:val="24"/>
+        </w:rPr>
+      </w:pPr>
+    </w:p>
+    <w:p>
+      <w:pPr>
+        <w:rPr>
+          <w:rFonts w:ascii="Cambria" w:hAnsi="Cambria"/>
+          <w:sz w:val="24"/>
+          <w:szCs w:val="24"/>
+        </w:rPr>
+      </w:pPr>
       <w:r>
         <w:rPr>
+          <w:rFonts w:ascii="Cambria" w:hAnsi="Cambria"/>
           <w:noProof/>
+          <w:sz w:val="24"/>
+          <w:szCs w:val="24"/>
         </w:rPr>
+        <w:lastRenderedPageBreak/>
         <w:drawing>
           <wp:inline distT="0" distB="0" distL="0" distR="0">
             <wp:extent cx="4459233" cy="2057404"/>
@@ -5064,6 +5087,24 @@
         </w:drawing>
       </w:r>
     </w:p>
+    <w:p>
+      <w:pPr>
+        <w:rPr>
+          <w:rFonts w:ascii="Cambria" w:hAnsi="Cambria"/>
+          <w:sz w:val="24"/>
+          <w:szCs w:val="24"/>
+        </w:rPr>
+      </w:pPr>
+    </w:p>
+    <w:p>
+      <w:pPr>
+        <w:rPr>
+          <w:rFonts w:ascii="Cambria" w:hAnsi="Cambria"/>
+          <w:sz w:val="24"/>
+          <w:szCs w:val="24"/>
+        </w:rPr>
+      </w:pPr>
+    </w:p>
     <w:tbl>
       <w:tblPr>
         <w:tblStyle w:val="LightShading"/>
@@ -5115,7 +5156,6 @@
                 <w:sz w:val="24"/>
                 <w:szCs w:val="24"/>
               </w:rPr>
-              <w:lastRenderedPageBreak/>
               <w:t>USE CASE – WS10</w:t>
             </w:r>
           </w:p>
@@ -5692,14 +5732,7 @@
                 <w:b w:val="0"/>
                 <w:szCs w:val="24"/>
               </w:rPr>
-              <w:t>Customer is near</w:t>
-            </w:r>
-            <w:r>
-              <w:rPr>
-                <w:b w:val="0"/>
-                <w:szCs w:val="24"/>
-              </w:rPr>
-              <w:t xml:space="preserve"> the leaving bus station.</w:t>
+              <w:t>Customer is near the leaving bus station.</w:t>
             </w:r>
           </w:p>
           <w:p>
@@ -5740,16 +5773,7 @@
                 <w:sz w:val="24"/>
                 <w:szCs w:val="24"/>
               </w:rPr>
-              <w:t>Wear is paired with</w:t>
-            </w:r>
-            <w:r>
-              <w:rPr>
-                <w:rFonts w:ascii="Cambria" w:hAnsi="Cambria"/>
-                <w:b w:val="0"/>
-                <w:sz w:val="24"/>
-                <w:szCs w:val="24"/>
-              </w:rPr>
-              <w:t xml:space="preserve"> mobile.</w:t>
+              <w:t>Wear is paired with mobile.</w:t>
             </w:r>
           </w:p>
           <w:p>
@@ -5866,25 +5890,7 @@
                 <w:sz w:val="24"/>
                 <w:szCs w:val="24"/>
               </w:rPr>
-              <w:t xml:space="preserve">: </w:t>
-            </w:r>
-            <w:r>
-              <w:rPr>
-                <w:rFonts w:ascii="Cambria" w:hAnsi="Cambria"/>
-                <w:b w:val="0"/>
-                <w:sz w:val="24"/>
-                <w:szCs w:val="24"/>
-              </w:rPr>
-              <w:t>Wear show notification to customer</w:t>
-            </w:r>
-            <w:r>
-              <w:rPr>
-                <w:rFonts w:ascii="Cambria" w:hAnsi="Cambria"/>
-                <w:b w:val="0"/>
-                <w:sz w:val="24"/>
-                <w:szCs w:val="24"/>
-              </w:rPr>
-              <w:t>.</w:t>
+              <w:t>: Wear show notification to customer.</w:t>
             </w:r>
           </w:p>
           <w:p>
@@ -6095,7 +6101,7 @@
                     <w:rPr>
                       <w:szCs w:val="24"/>
                     </w:rPr>
-                    <w:t>Wear will show notification to customer.</w:t>
+                    <w:t>Application will show message that customer should to leave.</w:t>
                   </w:r>
                 </w:p>
                 <w:p>
@@ -6197,6 +6203,7 @@
                       <w:sz w:val="24"/>
                       <w:szCs w:val="24"/>
                     </w:rPr>
+                    <w:lastRenderedPageBreak/>
                     <w:t>No.</w:t>
                   </w:r>
                 </w:p>
@@ -6435,6 +6442,8 @@
                 <w:p>
                   <w:pPr>
                     <w:framePr w:hSpace="180" w:wrap="around" w:vAnchor="text" w:hAnchor="text" w:y="1"/>
+                    <w:shd w:val="clear" w:color="auto" w:fill="FFFFFF"/>
+                    <w:spacing w:line="330" w:lineRule="atLeast"/>
                     <w:suppressOverlap/>
                     <w:rPr>
                       <w:rFonts w:ascii="Cambria" w:hAnsi="Cambria"/>
@@ -6448,8 +6457,19 @@
                       <w:sz w:val="24"/>
                       <w:szCs w:val="24"/>
                     </w:rPr>
-                    <w:t>Mobile is not enabled  GSP</w:t>
-                  </w:r>
+                    <w:t>Mobile's GPS is not enable</w:t>
+                  </w:r>
+                </w:p>
+                <w:p>
+                  <w:pPr>
+                    <w:framePr w:hSpace="180" w:wrap="around" w:vAnchor="text" w:hAnchor="text" w:y="1"/>
+                    <w:suppressOverlap/>
+                    <w:rPr>
+                      <w:rFonts w:ascii="Cambria" w:hAnsi="Cambria"/>
+                      <w:sz w:val="24"/>
+                      <w:szCs w:val="24"/>
+                    </w:rPr>
+                  </w:pPr>
                 </w:p>
               </w:tc>
               <w:tc>
@@ -6471,7 +6491,19 @@
                     <w:rPr>
                       <w:szCs w:val="24"/>
                     </w:rPr>
-                    <w:t>Show message to notify that mobile is not enabled GSP.</w:t>
+                    <w:t>Show message to notify that mobile</w:t>
+                  </w:r>
+                  <w:r>
+                    <w:rPr>
+                      <w:szCs w:val="24"/>
+                    </w:rPr>
+                    <w:t>’s GPS is not enabled</w:t>
+                  </w:r>
+                  <w:r>
+                    <w:rPr>
+                      <w:szCs w:val="24"/>
+                    </w:rPr>
+                    <w:t>.</w:t>
                   </w:r>
                 </w:p>
               </w:tc>
@@ -6690,11 +6722,29 @@
         </w:tc>
       </w:tr>
     </w:tbl>
-    <w:p/>
     <w:p>
+      <w:pPr>
+        <w:rPr>
+          <w:rFonts w:ascii="Cambria" w:hAnsi="Cambria"/>
+          <w:sz w:val="24"/>
+          <w:szCs w:val="24"/>
+        </w:rPr>
+      </w:pPr>
+    </w:p>
+    <w:p>
+      <w:pPr>
+        <w:rPr>
+          <w:rFonts w:ascii="Cambria" w:hAnsi="Cambria"/>
+          <w:sz w:val="24"/>
+          <w:szCs w:val="24"/>
+        </w:rPr>
+      </w:pPr>
       <w:r>
         <w:rPr>
+          <w:rFonts w:ascii="Cambria" w:hAnsi="Cambria"/>
           <w:noProof/>
+          <w:sz w:val="24"/>
+          <w:szCs w:val="24"/>
         </w:rPr>
         <w:drawing>
           <wp:inline distT="0" distB="0" distL="0" distR="0">
@@ -7345,7 +7395,25 @@
                 <w:sz w:val="24"/>
                 <w:szCs w:val="24"/>
               </w:rPr>
-              <w:t xml:space="preserve"> the leaving bus station of trip.</w:t>
+              <w:t xml:space="preserve"> the </w:t>
+            </w:r>
+            <w:r>
+              <w:rPr>
+                <w:rFonts w:ascii="Cambria" w:hAnsi="Cambria"/>
+                <w:b w:val="0"/>
+                <w:sz w:val="24"/>
+                <w:szCs w:val="24"/>
+              </w:rPr>
+              <w:t>motorbike turn</w:t>
+            </w:r>
+            <w:r>
+              <w:rPr>
+                <w:rFonts w:ascii="Cambria" w:hAnsi="Cambria"/>
+                <w:b w:val="0"/>
+                <w:sz w:val="24"/>
+                <w:szCs w:val="24"/>
+              </w:rPr>
+              <w:t>.</w:t>
             </w:r>
           </w:p>
           <w:p>
@@ -7392,14 +7460,28 @@
                 <w:b w:val="0"/>
                 <w:szCs w:val="24"/>
               </w:rPr>
-              <w:t>Customer is near</w:t>
-            </w:r>
-            <w:r>
-              <w:rPr>
-                <w:b w:val="0"/>
-                <w:szCs w:val="24"/>
-              </w:rPr>
-              <w:t xml:space="preserve"> the leaving bus station.</w:t>
+              <w:t xml:space="preserve">Customer is near </w:t>
+            </w:r>
+            <w:r>
+              <w:rPr>
+                <w:b w:val="0"/>
+                <w:szCs w:val="24"/>
+              </w:rPr>
+              <w:t>the motorbike</w:t>
+            </w:r>
+            <w:r>
+              <w:rPr>
+                <w:b w:val="0"/>
+                <w:szCs w:val="24"/>
+              </w:rPr>
+              <w:t xml:space="preserve"> turn</w:t>
+            </w:r>
+            <w:r>
+              <w:rPr>
+                <w:b w:val="0"/>
+                <w:szCs w:val="24"/>
+              </w:rPr>
+              <w:t>.</w:t>
             </w:r>
           </w:p>
           <w:p>
@@ -7440,16 +7522,7 @@
                 <w:sz w:val="24"/>
                 <w:szCs w:val="24"/>
               </w:rPr>
-              <w:t>Wear is paired with</w:t>
-            </w:r>
-            <w:r>
-              <w:rPr>
-                <w:rFonts w:ascii="Cambria" w:hAnsi="Cambria"/>
-                <w:b w:val="0"/>
-                <w:sz w:val="24"/>
-                <w:szCs w:val="24"/>
-              </w:rPr>
-              <w:t xml:space="preserve"> mobile.</w:t>
+              <w:t>Wear is paired with mobile.</w:t>
             </w:r>
           </w:p>
           <w:p>
@@ -7495,6 +7568,7 @@
                 <w:sz w:val="24"/>
                 <w:szCs w:val="24"/>
               </w:rPr>
+              <w:lastRenderedPageBreak/>
               <w:t>Mobile must has GPS – enable.</w:t>
             </w:r>
           </w:p>
@@ -7566,25 +7640,7 @@
                 <w:sz w:val="24"/>
                 <w:szCs w:val="24"/>
               </w:rPr>
-              <w:t xml:space="preserve">: </w:t>
-            </w:r>
-            <w:r>
-              <w:rPr>
-                <w:rFonts w:ascii="Cambria" w:hAnsi="Cambria"/>
-                <w:b w:val="0"/>
-                <w:sz w:val="24"/>
-                <w:szCs w:val="24"/>
-              </w:rPr>
-              <w:t>Wear show notification to customer</w:t>
-            </w:r>
-            <w:r>
-              <w:rPr>
-                <w:rFonts w:ascii="Cambria" w:hAnsi="Cambria"/>
-                <w:b w:val="0"/>
-                <w:sz w:val="24"/>
-                <w:szCs w:val="24"/>
-              </w:rPr>
-              <w:t>.</w:t>
+              <w:t>: Wear show notification to customer.</w:t>
             </w:r>
           </w:p>
           <w:p>
@@ -7807,9 +7863,7 @@
                 <w:p>
                   <w:pPr>
                     <w:pStyle w:val="ListParagraph"/>
-                    <w:framePr w:hSpace="180" w:wrap="around" w:vAnchor="text" w:hAnchor="text" w:y="1"/>
                     <w:ind w:left="288"/>
-                    <w:suppressOverlap/>
                     <w:jc w:val="left"/>
                     <w:rPr>
                       <w:szCs w:val="24"/>
@@ -7819,7 +7873,21 @@
                     <w:rPr>
                       <w:szCs w:val="24"/>
                     </w:rPr>
-                    <w:t>Wear will show notification to customer.</w:t>
+                    <w:t xml:space="preserve">Application will show message that customer should to </w:t>
+                  </w:r>
+                  <w:r>
+                    <w:rPr>
+                      <w:szCs w:val="24"/>
+                    </w:rPr>
+                    <w:t>turn</w:t>
+                  </w:r>
+                  <w:bookmarkStart w:id="0" w:name="_GoBack"/>
+                  <w:bookmarkEnd w:id="0"/>
+                  <w:r>
+                    <w:rPr>
+                      <w:szCs w:val="24"/>
+                    </w:rPr>
+                    <w:t>.</w:t>
                   </w:r>
                 </w:p>
                 <w:p>
@@ -8000,7 +8068,6 @@
                       <w:sz w:val="24"/>
                       <w:szCs w:val="24"/>
                     </w:rPr>
-                    <w:lastRenderedPageBreak/>
                     <w:t>1</w:t>
                   </w:r>
                 </w:p>
@@ -8160,6 +8227,8 @@
                 <w:p>
                   <w:pPr>
                     <w:framePr w:hSpace="180" w:wrap="around" w:vAnchor="text" w:hAnchor="text" w:y="1"/>
+                    <w:shd w:val="clear" w:color="auto" w:fill="FFFFFF"/>
+                    <w:spacing w:line="330" w:lineRule="atLeast"/>
                     <w:suppressOverlap/>
                     <w:rPr>
                       <w:rFonts w:ascii="Cambria" w:hAnsi="Cambria"/>
@@ -8173,8 +8242,19 @@
                       <w:sz w:val="24"/>
                       <w:szCs w:val="24"/>
                     </w:rPr>
-                    <w:t>Mobile is not enabled  GSP</w:t>
-                  </w:r>
+                    <w:t>Mobile's GPS is not enable</w:t>
+                  </w:r>
+                </w:p>
+                <w:p>
+                  <w:pPr>
+                    <w:framePr w:hSpace="180" w:wrap="around" w:vAnchor="text" w:hAnchor="text" w:y="1"/>
+                    <w:suppressOverlap/>
+                    <w:rPr>
+                      <w:rFonts w:ascii="Cambria" w:hAnsi="Cambria"/>
+                      <w:sz w:val="24"/>
+                      <w:szCs w:val="24"/>
+                    </w:rPr>
+                  </w:pPr>
                 </w:p>
               </w:tc>
               <w:tc>
@@ -8196,7 +8276,19 @@
                     <w:rPr>
                       <w:szCs w:val="24"/>
                     </w:rPr>
-                    <w:t>Show message to notify that mobile is not enabled GSP.</w:t>
+                    <w:t>Show message to notify that mobile</w:t>
+                  </w:r>
+                  <w:r>
+                    <w:rPr>
+                      <w:szCs w:val="24"/>
+                    </w:rPr>
+                    <w:t>’s GPS is not enabled</w:t>
+                  </w:r>
+                  <w:r>
+                    <w:rPr>
+                      <w:szCs w:val="24"/>
+                    </w:rPr>
+                    <w:t>.</w:t>
                   </w:r>
                 </w:p>
               </w:tc>
@@ -8406,7 +8498,15 @@
         </w:tc>
       </w:tr>
     </w:tbl>
-    <w:p/>
+    <w:p>
+      <w:pPr>
+        <w:rPr>
+          <w:rFonts w:ascii="Cambria" w:hAnsi="Cambria"/>
+          <w:sz w:val="24"/>
+          <w:szCs w:val="24"/>
+        </w:rPr>
+      </w:pPr>
+    </w:p>
     <w:p>
       <w:pPr>
         <w:rPr>
@@ -8417,7 +8517,10 @@
       </w:pPr>
       <w:r>
         <w:rPr>
+          <w:rFonts w:ascii="Cambria" w:hAnsi="Cambria"/>
           <w:noProof/>
+          <w:sz w:val="24"/>
+          <w:szCs w:val="24"/>
         </w:rPr>
         <w:drawing>
           <wp:inline distT="0" distB="0" distL="0" distR="0">
@@ -8943,6 +9046,7 @@
                 <w:sz w:val="24"/>
                 <w:szCs w:val="24"/>
               </w:rPr>
+              <w:lastRenderedPageBreak/>
               <w:t>Customer.</w:t>
             </w:r>
           </w:p>
@@ -8993,7 +9097,7 @@
                 <w:sz w:val="24"/>
                 <w:szCs w:val="24"/>
               </w:rPr>
-              <w:t>customer see all of leaving bus station.</w:t>
+              <w:t>customer see all bus station of trip.</w:t>
             </w:r>
           </w:p>
           <w:p>
@@ -9034,7 +9138,25 @@
                 <w:sz w:val="24"/>
                 <w:szCs w:val="24"/>
               </w:rPr>
-              <w:t>Show all of leaving bus station on list.</w:t>
+              <w:t>Show all bus station</w:t>
+            </w:r>
+            <w:r>
+              <w:rPr>
+                <w:rFonts w:ascii="Cambria" w:hAnsi="Cambria"/>
+                <w:b w:val="0"/>
+                <w:sz w:val="24"/>
+                <w:szCs w:val="24"/>
+              </w:rPr>
+              <w:t xml:space="preserve"> of trip</w:t>
+            </w:r>
+            <w:r>
+              <w:rPr>
+                <w:rFonts w:ascii="Cambria" w:hAnsi="Cambria"/>
+                <w:b w:val="0"/>
+                <w:sz w:val="24"/>
+                <w:szCs w:val="24"/>
+              </w:rPr>
+              <w:t xml:space="preserve"> on list.</w:t>
             </w:r>
           </w:p>
           <w:p>
@@ -9081,7 +9203,21 @@
                 <w:b w:val="0"/>
                 <w:szCs w:val="24"/>
               </w:rPr>
-              <w:t>Tap on information of bus station.</w:t>
+              <w:t xml:space="preserve">Tap </w:t>
+            </w:r>
+            <w:r>
+              <w:rPr>
+                <w:b w:val="0"/>
+                <w:szCs w:val="24"/>
+              </w:rPr>
+              <w:t>and hold one second on one of bus station</w:t>
+            </w:r>
+            <w:r>
+              <w:rPr>
+                <w:b w:val="0"/>
+                <w:szCs w:val="24"/>
+              </w:rPr>
+              <w:t>.</w:t>
             </w:r>
           </w:p>
           <w:p>
@@ -9122,16 +9258,7 @@
                 <w:sz w:val="24"/>
                 <w:szCs w:val="24"/>
               </w:rPr>
-              <w:t>Wear is paired with</w:t>
-            </w:r>
-            <w:r>
-              <w:rPr>
-                <w:rFonts w:ascii="Cambria" w:hAnsi="Cambria"/>
-                <w:b w:val="0"/>
-                <w:sz w:val="24"/>
-                <w:szCs w:val="24"/>
-              </w:rPr>
-              <w:t xml:space="preserve"> mobile.</w:t>
+              <w:t>Wear is paired with mobile.</w:t>
             </w:r>
           </w:p>
           <w:p>
@@ -9239,7 +9366,6 @@
                 <w:sz w:val="24"/>
                 <w:szCs w:val="24"/>
               </w:rPr>
-              <w:lastRenderedPageBreak/>
               <w:t>Success</w:t>
             </w:r>
             <w:r>
@@ -9249,25 +9375,7 @@
                 <w:sz w:val="24"/>
                 <w:szCs w:val="24"/>
               </w:rPr>
-              <w:t xml:space="preserve">: </w:t>
-            </w:r>
-            <w:r>
-              <w:rPr>
-                <w:rFonts w:ascii="Cambria" w:hAnsi="Cambria"/>
-                <w:b w:val="0"/>
-                <w:sz w:val="24"/>
-                <w:szCs w:val="24"/>
-              </w:rPr>
-              <w:t>Wear show notification to customer</w:t>
-            </w:r>
-            <w:r>
-              <w:rPr>
-                <w:rFonts w:ascii="Cambria" w:hAnsi="Cambria"/>
-                <w:b w:val="0"/>
-                <w:sz w:val="24"/>
-                <w:szCs w:val="24"/>
-              </w:rPr>
-              <w:t>.</w:t>
+              <w:t>: Wear show notification to customer.</w:t>
             </w:r>
           </w:p>
           <w:p>
@@ -9298,16 +9406,7 @@
                 <w:sz w:val="24"/>
                 <w:szCs w:val="24"/>
               </w:rPr>
-              <w:t xml:space="preserve">: </w:t>
-            </w:r>
-            <w:r>
-              <w:rPr>
-                <w:rFonts w:ascii="Cambria" w:hAnsi="Cambria"/>
-                <w:b w:val="0"/>
-                <w:sz w:val="24"/>
-                <w:szCs w:val="24"/>
-              </w:rPr>
-              <w:t>Show error message.</w:t>
+              <w:t>: Show error message.</w:t>
             </w:r>
           </w:p>
           <w:p>
@@ -9464,30 +9563,7 @@
                       <w:sz w:val="24"/>
                       <w:szCs w:val="24"/>
                     </w:rPr>
-                    <w:t xml:space="preserve">Tap on </w:t>
-                  </w:r>
-                  <w:r>
-                    <w:rPr>
-                      <w:b/>
-                      <w:szCs w:val="24"/>
-                    </w:rPr>
-                    <w:t xml:space="preserve"> </w:t>
-                  </w:r>
-                  <w:r>
-                    <w:rPr>
-                      <w:rFonts w:ascii="Cambria" w:hAnsi="Cambria"/>
-                      <w:sz w:val="24"/>
-                      <w:szCs w:val="24"/>
-                    </w:rPr>
-                    <w:t>information of bus station</w:t>
-                  </w:r>
-                  <w:r>
-                    <w:rPr>
-                      <w:rFonts w:ascii="Cambria" w:hAnsi="Cambria"/>
-                      <w:sz w:val="24"/>
-                      <w:szCs w:val="24"/>
-                    </w:rPr>
-                    <w:t xml:space="preserve"> .</w:t>
+                    <w:t>Tap and hold one second on one of bus station</w:t>
                   </w:r>
                 </w:p>
               </w:tc>
@@ -9513,24 +9589,6 @@
                     <w:t>Show list of leaving bus station.</w:t>
                   </w:r>
                 </w:p>
-                <w:p>
-                  <w:pPr>
-                    <w:pStyle w:val="ListParagraph"/>
-                    <w:framePr w:hSpace="180" w:wrap="around" w:vAnchor="text" w:hAnchor="text" w:y="1"/>
-                    <w:ind w:left="288"/>
-                    <w:suppressOverlap/>
-                    <w:jc w:val="left"/>
-                    <w:rPr>
-                      <w:szCs w:val="24"/>
-                    </w:rPr>
-                  </w:pPr>
-                  <w:r>
-                    <w:rPr>
-                      <w:szCs w:val="24"/>
-                    </w:rPr>
-                    <w:t>[Exception 1, 2, 3, 4]</w:t>
-                  </w:r>
-                </w:p>
               </w:tc>
             </w:tr>
           </w:tbl>
@@ -9565,6 +9623,7 @@
             <w:pPr>
               <w:rPr>
                 <w:rFonts w:ascii="Cambria" w:hAnsi="Cambria"/>
+                <w:b w:val="0"/>
                 <w:sz w:val="24"/>
                 <w:szCs w:val="24"/>
               </w:rPr>
@@ -9577,403 +9636,15 @@
               </w:rPr>
               <w:t>Exceptions:</w:t>
             </w:r>
-          </w:p>
-          <w:tbl>
-            <w:tblPr>
-              <w:tblStyle w:val="TableGrid"/>
-              <w:tblW w:w="0" w:type="auto"/>
-              <w:tblLook w:val="04A0" w:firstRow="1" w:lastRow="0" w:firstColumn="1" w:lastColumn="0" w:noHBand="0" w:noVBand="1"/>
-            </w:tblPr>
-            <w:tblGrid>
-              <w:gridCol w:w="1208"/>
-              <w:gridCol w:w="2987"/>
-              <w:gridCol w:w="4216"/>
-            </w:tblGrid>
-            <w:tr>
-              <w:tc>
-                <w:tcPr>
-                  <w:tcW w:w="1208" w:type="dxa"/>
-                  <w:shd w:val="clear" w:color="auto" w:fill="D9D9D9" w:themeFill="background1" w:themeFillShade="D9"/>
-                </w:tcPr>
-                <w:p>
-                  <w:pPr>
-                    <w:framePr w:hSpace="180" w:wrap="around" w:vAnchor="text" w:hAnchor="text" w:y="1"/>
-                    <w:suppressOverlap/>
-                    <w:jc w:val="center"/>
-                    <w:rPr>
-                      <w:rFonts w:ascii="Cambria" w:hAnsi="Cambria"/>
-                      <w:sz w:val="24"/>
-                      <w:szCs w:val="24"/>
-                    </w:rPr>
-                  </w:pPr>
-                  <w:r>
-                    <w:rPr>
-                      <w:rFonts w:ascii="Cambria" w:hAnsi="Cambria"/>
-                      <w:sz w:val="24"/>
-                      <w:szCs w:val="24"/>
-                    </w:rPr>
-                    <w:t>No.</w:t>
-                  </w:r>
-                </w:p>
-              </w:tc>
-              <w:tc>
-                <w:tcPr>
-                  <w:tcW w:w="2987" w:type="dxa"/>
-                  <w:shd w:val="clear" w:color="auto" w:fill="D9D9D9" w:themeFill="background1" w:themeFillShade="D9"/>
-                </w:tcPr>
-                <w:p>
-                  <w:pPr>
-                    <w:framePr w:hSpace="180" w:wrap="around" w:vAnchor="text" w:hAnchor="text" w:y="1"/>
-                    <w:suppressOverlap/>
-                    <w:jc w:val="center"/>
-                    <w:rPr>
-                      <w:rFonts w:ascii="Cambria" w:hAnsi="Cambria"/>
-                      <w:sz w:val="24"/>
-                      <w:szCs w:val="24"/>
-                    </w:rPr>
-                  </w:pPr>
-                  <w:r>
-                    <w:rPr>
-                      <w:rFonts w:ascii="Cambria" w:hAnsi="Cambria"/>
-                      <w:sz w:val="24"/>
-                      <w:szCs w:val="24"/>
-                    </w:rPr>
-                    <w:t>Actor Action</w:t>
-                  </w:r>
-                </w:p>
-              </w:tc>
-              <w:tc>
-                <w:tcPr>
-                  <w:tcW w:w="4216" w:type="dxa"/>
-                  <w:shd w:val="clear" w:color="auto" w:fill="D9D9D9" w:themeFill="background1" w:themeFillShade="D9"/>
-                </w:tcPr>
-                <w:p>
-                  <w:pPr>
-                    <w:framePr w:hSpace="180" w:wrap="around" w:vAnchor="text" w:hAnchor="text" w:y="1"/>
-                    <w:suppressOverlap/>
-                    <w:jc w:val="center"/>
-                    <w:rPr>
-                      <w:rFonts w:ascii="Cambria" w:hAnsi="Cambria"/>
-                      <w:sz w:val="24"/>
-                      <w:szCs w:val="24"/>
-                    </w:rPr>
-                  </w:pPr>
-                  <w:r>
-                    <w:rPr>
-                      <w:rFonts w:ascii="Cambria" w:hAnsi="Cambria"/>
-                      <w:sz w:val="24"/>
-                      <w:szCs w:val="24"/>
-                    </w:rPr>
-                    <w:t>System Response</w:t>
-                  </w:r>
-                </w:p>
-              </w:tc>
-            </w:tr>
-            <w:tr>
-              <w:tc>
-                <w:tcPr>
-                  <w:tcW w:w="1208" w:type="dxa"/>
-                </w:tcPr>
-                <w:p>
-                  <w:pPr>
-                    <w:framePr w:hSpace="180" w:wrap="around" w:vAnchor="text" w:hAnchor="text" w:y="1"/>
-                    <w:suppressOverlap/>
-                    <w:jc w:val="center"/>
-                    <w:rPr>
-                      <w:rFonts w:ascii="Cambria" w:hAnsi="Cambria"/>
-                      <w:sz w:val="24"/>
-                      <w:szCs w:val="24"/>
-                    </w:rPr>
-                  </w:pPr>
-                  <w:r>
-                    <w:rPr>
-                      <w:rFonts w:ascii="Cambria" w:hAnsi="Cambria"/>
-                      <w:sz w:val="24"/>
-                      <w:szCs w:val="24"/>
-                    </w:rPr>
-                    <w:t>1</w:t>
-                  </w:r>
-                </w:p>
-              </w:tc>
-              <w:tc>
-                <w:tcPr>
-                  <w:tcW w:w="2987" w:type="dxa"/>
-                </w:tcPr>
-                <w:p>
-                  <w:pPr>
-                    <w:framePr w:hSpace="180" w:wrap="around" w:vAnchor="text" w:hAnchor="text" w:y="1"/>
-                    <w:suppressOverlap/>
-                    <w:rPr>
-                      <w:rFonts w:ascii="Cambria" w:hAnsi="Cambria"/>
-                      <w:sz w:val="24"/>
-                      <w:szCs w:val="24"/>
-                    </w:rPr>
-                  </w:pPr>
-                  <w:r>
-                    <w:rPr>
-                      <w:rFonts w:ascii="Cambria" w:hAnsi="Cambria"/>
-                      <w:sz w:val="24"/>
-                      <w:szCs w:val="24"/>
-                    </w:rPr>
-                    <w:t>Wear is not paired</w:t>
-                  </w:r>
-                </w:p>
-              </w:tc>
-              <w:tc>
-                <w:tcPr>
-                  <w:tcW w:w="4216" w:type="dxa"/>
-                </w:tcPr>
-                <w:p>
-                  <w:pPr>
-                    <w:pStyle w:val="ListParagraph"/>
-                    <w:framePr w:hSpace="180" w:wrap="around" w:vAnchor="text" w:hAnchor="text" w:y="1"/>
-                    <w:ind w:left="288"/>
-                    <w:suppressOverlap/>
-                    <w:jc w:val="left"/>
-                    <w:rPr>
-                      <w:szCs w:val="24"/>
-                    </w:rPr>
-                  </w:pPr>
-                  <w:r>
-                    <w:rPr>
-                      <w:szCs w:val="24"/>
-                    </w:rPr>
-                    <w:t>Show message to notify that wear is not paired.</w:t>
-                  </w:r>
-                </w:p>
-              </w:tc>
-            </w:tr>
-            <w:tr>
-              <w:tc>
-                <w:tcPr>
-                  <w:tcW w:w="1208" w:type="dxa"/>
-                </w:tcPr>
-                <w:p>
-                  <w:pPr>
-                    <w:framePr w:hSpace="180" w:wrap="around" w:vAnchor="text" w:hAnchor="text" w:y="1"/>
-                    <w:suppressOverlap/>
-                    <w:jc w:val="center"/>
-                    <w:rPr>
-                      <w:rFonts w:ascii="Cambria" w:hAnsi="Cambria"/>
-                      <w:sz w:val="24"/>
-                      <w:szCs w:val="24"/>
-                    </w:rPr>
-                  </w:pPr>
-                  <w:r>
-                    <w:rPr>
-                      <w:rFonts w:ascii="Cambria" w:hAnsi="Cambria"/>
-                      <w:sz w:val="24"/>
-                      <w:szCs w:val="24"/>
-                    </w:rPr>
-                    <w:t>2</w:t>
-                  </w:r>
-                </w:p>
-              </w:tc>
-              <w:tc>
-                <w:tcPr>
-                  <w:tcW w:w="2987" w:type="dxa"/>
-                </w:tcPr>
-                <w:p>
-                  <w:pPr>
-                    <w:framePr w:hSpace="180" w:wrap="around" w:vAnchor="text" w:hAnchor="text" w:y="1"/>
-                    <w:suppressOverlap/>
-                    <w:rPr>
-                      <w:rFonts w:ascii="Cambria" w:hAnsi="Cambria"/>
-                      <w:sz w:val="24"/>
-                      <w:szCs w:val="24"/>
-                    </w:rPr>
-                  </w:pPr>
-                  <w:r>
-                    <w:rPr>
-                      <w:rFonts w:ascii="Cambria" w:hAnsi="Cambria"/>
-                      <w:sz w:val="24"/>
-                      <w:szCs w:val="24"/>
-                    </w:rPr>
-                    <w:t>Wear is not synced</w:t>
-                  </w:r>
-                </w:p>
-              </w:tc>
-              <w:tc>
-                <w:tcPr>
-                  <w:tcW w:w="4216" w:type="dxa"/>
-                </w:tcPr>
-                <w:p>
-                  <w:pPr>
-                    <w:pStyle w:val="ListParagraph"/>
-                    <w:framePr w:hSpace="180" w:wrap="around" w:vAnchor="text" w:hAnchor="text" w:y="1"/>
-                    <w:ind w:left="288"/>
-                    <w:suppressOverlap/>
-                    <w:jc w:val="left"/>
-                    <w:rPr>
-                      <w:szCs w:val="24"/>
-                    </w:rPr>
-                  </w:pPr>
-                  <w:r>
-                    <w:rPr>
-                      <w:szCs w:val="24"/>
-                    </w:rPr>
-                    <w:t>Show message to notify that wear is not synced.</w:t>
-                  </w:r>
-                </w:p>
-              </w:tc>
-            </w:tr>
-            <w:tr>
-              <w:tc>
-                <w:tcPr>
-                  <w:tcW w:w="1208" w:type="dxa"/>
-                </w:tcPr>
-                <w:p>
-                  <w:pPr>
-                    <w:framePr w:hSpace="180" w:wrap="around" w:vAnchor="text" w:hAnchor="text" w:y="1"/>
-                    <w:suppressOverlap/>
-                    <w:jc w:val="center"/>
-                    <w:rPr>
-                      <w:rFonts w:ascii="Cambria" w:hAnsi="Cambria"/>
-                      <w:sz w:val="24"/>
-                      <w:szCs w:val="24"/>
-                    </w:rPr>
-                  </w:pPr>
-                  <w:r>
-                    <w:rPr>
-                      <w:rFonts w:ascii="Cambria" w:hAnsi="Cambria"/>
-                      <w:sz w:val="24"/>
-                      <w:szCs w:val="24"/>
-                    </w:rPr>
-                    <w:t>3</w:t>
-                  </w:r>
-                </w:p>
-              </w:tc>
-              <w:tc>
-                <w:tcPr>
-                  <w:tcW w:w="2987" w:type="dxa"/>
-                </w:tcPr>
-                <w:p>
-                  <w:pPr>
-                    <w:framePr w:hSpace="180" w:wrap="around" w:vAnchor="text" w:hAnchor="text" w:y="1"/>
-                    <w:suppressOverlap/>
-                    <w:rPr>
-                      <w:rFonts w:ascii="Cambria" w:hAnsi="Cambria"/>
-                      <w:sz w:val="24"/>
-                      <w:szCs w:val="24"/>
-                    </w:rPr>
-                  </w:pPr>
-                  <w:r>
-                    <w:rPr>
-                      <w:rFonts w:ascii="Cambria" w:hAnsi="Cambria"/>
-                      <w:sz w:val="24"/>
-                      <w:szCs w:val="24"/>
-                    </w:rPr>
-                    <w:t>Mobile is not enabled  GSP</w:t>
-                  </w:r>
-                </w:p>
-              </w:tc>
-              <w:tc>
-                <w:tcPr>
-                  <w:tcW w:w="4216" w:type="dxa"/>
-                </w:tcPr>
-                <w:p>
-                  <w:pPr>
-                    <w:pStyle w:val="ListParagraph"/>
-                    <w:framePr w:hSpace="180" w:wrap="around" w:vAnchor="text" w:hAnchor="text" w:y="1"/>
-                    <w:ind w:left="288"/>
-                    <w:suppressOverlap/>
-                    <w:jc w:val="left"/>
-                    <w:rPr>
-                      <w:szCs w:val="24"/>
-                    </w:rPr>
-                  </w:pPr>
-                  <w:r>
-                    <w:rPr>
-                      <w:szCs w:val="24"/>
-                    </w:rPr>
-                    <w:t>Show message to notify that mobile is not enabled GSP.</w:t>
-                  </w:r>
-                </w:p>
-              </w:tc>
-            </w:tr>
-            <w:tr>
-              <w:tc>
-                <w:tcPr>
-                  <w:tcW w:w="1208" w:type="dxa"/>
-                </w:tcPr>
-                <w:p>
-                  <w:pPr>
-                    <w:framePr w:hSpace="180" w:wrap="around" w:vAnchor="text" w:hAnchor="text" w:y="1"/>
-                    <w:suppressOverlap/>
-                    <w:jc w:val="center"/>
-                    <w:rPr>
-                      <w:rFonts w:ascii="Cambria" w:hAnsi="Cambria"/>
-                      <w:sz w:val="24"/>
-                      <w:szCs w:val="24"/>
-                    </w:rPr>
-                  </w:pPr>
-                  <w:r>
-                    <w:rPr>
-                      <w:rFonts w:ascii="Cambria" w:hAnsi="Cambria"/>
-                      <w:sz w:val="24"/>
-                      <w:szCs w:val="24"/>
-                    </w:rPr>
-                    <w:t>4</w:t>
-                  </w:r>
-                </w:p>
-              </w:tc>
-              <w:tc>
-                <w:tcPr>
-                  <w:tcW w:w="2987" w:type="dxa"/>
-                </w:tcPr>
-                <w:p>
-                  <w:pPr>
-                    <w:framePr w:hSpace="180" w:wrap="around" w:vAnchor="text" w:hAnchor="text" w:y="1"/>
-                    <w:suppressOverlap/>
-                    <w:rPr>
-                      <w:rFonts w:ascii="Cambria" w:hAnsi="Cambria"/>
-                      <w:sz w:val="24"/>
-                      <w:szCs w:val="24"/>
-                    </w:rPr>
-                  </w:pPr>
-                  <w:r>
-                    <w:rPr>
-                      <w:rFonts w:ascii="Cambria" w:hAnsi="Cambria"/>
-                      <w:sz w:val="24"/>
-                      <w:szCs w:val="24"/>
-                    </w:rPr>
-                    <w:t>Mobile is not connected to internet</w:t>
-                  </w:r>
-                </w:p>
-              </w:tc>
-              <w:tc>
-                <w:tcPr>
-                  <w:tcW w:w="4216" w:type="dxa"/>
-                </w:tcPr>
-                <w:p>
-                  <w:pPr>
-                    <w:pStyle w:val="ListParagraph"/>
-                    <w:framePr w:hSpace="180" w:wrap="around" w:vAnchor="text" w:hAnchor="text" w:y="1"/>
-                    <w:ind w:left="288"/>
-                    <w:suppressOverlap/>
-                    <w:jc w:val="left"/>
-                    <w:rPr>
-                      <w:szCs w:val="24"/>
-                    </w:rPr>
-                  </w:pPr>
-                  <w:r>
-                    <w:rPr>
-                      <w:szCs w:val="24"/>
-                    </w:rPr>
-                    <w:t>Show message to notify that mobile is not connected to internet.</w:t>
-                  </w:r>
-                </w:p>
-              </w:tc>
-            </w:tr>
-          </w:tbl>
-          <w:p>
-            <w:pPr>
-              <w:rPr>
-                <w:rFonts w:ascii="Cambria" w:hAnsi="Cambria"/>
-                <w:sz w:val="24"/>
-                <w:szCs w:val="24"/>
-              </w:rPr>
-            </w:pPr>
+            <w:r>
+              <w:rPr>
+                <w:rFonts w:ascii="Cambria" w:hAnsi="Cambria"/>
+                <w:b w:val="0"/>
+                <w:sz w:val="24"/>
+                <w:szCs w:val="24"/>
+              </w:rPr>
+              <w:t xml:space="preserve"> N/A</w:t>
+            </w:r>
           </w:p>
           <w:p>
             <w:pPr>
@@ -10026,7 +9697,43 @@
                 <w:sz w:val="24"/>
                 <w:szCs w:val="24"/>
               </w:rPr>
-              <w:t xml:space="preserve"> Current leaving bus station will be on center of list.</w:t>
+              <w:t xml:space="preserve"> </w:t>
+            </w:r>
+            <w:r>
+              <w:rPr>
+                <w:rFonts w:ascii="Cambria" w:hAnsi="Cambria"/>
+                <w:b w:val="0"/>
+                <w:sz w:val="24"/>
+                <w:szCs w:val="24"/>
+              </w:rPr>
+              <w:t>All of</w:t>
+            </w:r>
+            <w:r>
+              <w:rPr>
+                <w:rFonts w:ascii="Cambria" w:hAnsi="Cambria"/>
+                <w:b w:val="0"/>
+                <w:sz w:val="24"/>
+                <w:szCs w:val="24"/>
+              </w:rPr>
+              <w:t xml:space="preserve"> leaving bus station</w:t>
+            </w:r>
+            <w:r>
+              <w:rPr>
+                <w:rFonts w:ascii="Cambria" w:hAnsi="Cambria"/>
+                <w:b w:val="0"/>
+                <w:sz w:val="24"/>
+                <w:szCs w:val="24"/>
+              </w:rPr>
+              <w:t xml:space="preserve"> will be highlight on</w:t>
+            </w:r>
+            <w:r>
+              <w:rPr>
+                <w:rFonts w:ascii="Cambria" w:hAnsi="Cambria"/>
+                <w:b w:val="0"/>
+                <w:sz w:val="24"/>
+                <w:szCs w:val="24"/>
+              </w:rPr>
+              <w:t xml:space="preserve"> list.</w:t>
             </w:r>
           </w:p>
           <w:p>
@@ -10214,9 +9921,19 @@
       </w:pPr>
     </w:p>
     <w:p>
+      <w:pPr>
+        <w:rPr>
+          <w:rFonts w:ascii="Cambria" w:hAnsi="Cambria"/>
+          <w:sz w:val="24"/>
+          <w:szCs w:val="24"/>
+        </w:rPr>
+      </w:pPr>
       <w:r>
         <w:rPr>
+          <w:rFonts w:ascii="Cambria" w:hAnsi="Cambria"/>
           <w:noProof/>
+          <w:sz w:val="24"/>
+          <w:szCs w:val="24"/>
         </w:rPr>
         <w:drawing>
           <wp:inline distT="0" distB="0" distL="0" distR="0">
@@ -10793,61 +10510,16 @@
                 <w:sz w:val="24"/>
                 <w:szCs w:val="24"/>
               </w:rPr>
-              <w:t xml:space="preserve">This use case allows </w:t>
-            </w:r>
-            <w:r>
-              <w:rPr>
-                <w:rFonts w:ascii="Cambria" w:hAnsi="Cambria"/>
-                <w:b w:val="0"/>
-                <w:sz w:val="24"/>
-                <w:szCs w:val="24"/>
-              </w:rPr>
-              <w:t xml:space="preserve">customer see </w:t>
-            </w:r>
-            <w:r>
-              <w:rPr>
-                <w:rFonts w:ascii="Cambria" w:hAnsi="Cambria"/>
-                <w:b w:val="0"/>
-                <w:sz w:val="24"/>
-                <w:szCs w:val="24"/>
-              </w:rPr>
-              <w:t xml:space="preserve">all </w:t>
-            </w:r>
-            <w:r>
-              <w:rPr>
-                <w:rFonts w:ascii="Cambria" w:hAnsi="Cambria"/>
-                <w:b w:val="0"/>
-                <w:sz w:val="24"/>
-                <w:szCs w:val="24"/>
-              </w:rPr>
-              <w:t>of motorbike</w:t>
-            </w:r>
-            <w:r>
-              <w:rPr>
-                <w:rFonts w:ascii="Cambria" w:hAnsi="Cambria"/>
-                <w:b w:val="0"/>
-                <w:sz w:val="24"/>
-                <w:szCs w:val="24"/>
-              </w:rPr>
-              <w:t xml:space="preserve"> </w:t>
-            </w:r>
-            <w:r>
-              <w:rPr>
-                <w:rFonts w:ascii="Cambria" w:hAnsi="Cambria"/>
-                <w:b w:val="0"/>
-                <w:sz w:val="24"/>
-                <w:szCs w:val="24"/>
-              </w:rPr>
-              <w:t>turn</w:t>
-            </w:r>
-            <w:r>
-              <w:rPr>
-                <w:rFonts w:ascii="Cambria" w:hAnsi="Cambria"/>
-                <w:b w:val="0"/>
-                <w:sz w:val="24"/>
-                <w:szCs w:val="24"/>
-              </w:rPr>
-              <w:t>.</w:t>
+              <w:t xml:space="preserve">This use case allows customer see all </w:t>
+            </w:r>
+            <w:r>
+              <w:rPr>
+                <w:rFonts w:ascii="Cambria" w:hAnsi="Cambria"/>
+                <w:b w:val="0"/>
+                <w:sz w:val="24"/>
+                <w:szCs w:val="24"/>
+              </w:rPr>
+              <w:t>of motorbike turn.</w:t>
             </w:r>
           </w:p>
           <w:p>
@@ -10897,25 +10569,7 @@
                 <w:sz w:val="24"/>
                 <w:szCs w:val="24"/>
               </w:rPr>
-              <w:t>of motorbike</w:t>
-            </w:r>
-            <w:r>
-              <w:rPr>
-                <w:rFonts w:ascii="Cambria" w:hAnsi="Cambria"/>
-                <w:b w:val="0"/>
-                <w:sz w:val="24"/>
-                <w:szCs w:val="24"/>
-              </w:rPr>
-              <w:t xml:space="preserve"> turn</w:t>
-            </w:r>
-            <w:r>
-              <w:rPr>
-                <w:rFonts w:ascii="Cambria" w:hAnsi="Cambria"/>
-                <w:b w:val="0"/>
-                <w:sz w:val="24"/>
-                <w:szCs w:val="24"/>
-              </w:rPr>
-              <w:t xml:space="preserve"> </w:t>
+              <w:t xml:space="preserve">of motorbike turn </w:t>
             </w:r>
             <w:r>
               <w:rPr>
@@ -10971,7 +10625,21 @@
                 <w:b w:val="0"/>
                 <w:szCs w:val="24"/>
               </w:rPr>
-              <w:t>Tap on information of bus station.</w:t>
+              <w:t xml:space="preserve">Tap and hold one second on one of </w:t>
+            </w:r>
+            <w:r>
+              <w:rPr>
+                <w:b w:val="0"/>
+                <w:szCs w:val="24"/>
+              </w:rPr>
+              <w:t>motorbike turn</w:t>
+            </w:r>
+            <w:r>
+              <w:rPr>
+                <w:b w:val="0"/>
+                <w:szCs w:val="24"/>
+              </w:rPr>
+              <w:t>.</w:t>
             </w:r>
           </w:p>
           <w:p>
@@ -11012,16 +10680,7 @@
                 <w:sz w:val="24"/>
                 <w:szCs w:val="24"/>
               </w:rPr>
-              <w:t>Wear is paired with</w:t>
-            </w:r>
-            <w:r>
-              <w:rPr>
-                <w:rFonts w:ascii="Cambria" w:hAnsi="Cambria"/>
-                <w:b w:val="0"/>
-                <w:sz w:val="24"/>
-                <w:szCs w:val="24"/>
-              </w:rPr>
-              <w:t xml:space="preserve"> mobile.</w:t>
+              <w:t>Wear is paired with mobile.</w:t>
             </w:r>
           </w:p>
           <w:p>
@@ -11138,25 +10797,7 @@
                 <w:sz w:val="24"/>
                 <w:szCs w:val="24"/>
               </w:rPr>
-              <w:t xml:space="preserve">: </w:t>
-            </w:r>
-            <w:r>
-              <w:rPr>
-                <w:rFonts w:ascii="Cambria" w:hAnsi="Cambria"/>
-                <w:b w:val="0"/>
-                <w:sz w:val="24"/>
-                <w:szCs w:val="24"/>
-              </w:rPr>
-              <w:t>Wear show notification to customer</w:t>
-            </w:r>
-            <w:r>
-              <w:rPr>
-                <w:rFonts w:ascii="Cambria" w:hAnsi="Cambria"/>
-                <w:b w:val="0"/>
-                <w:sz w:val="24"/>
-                <w:szCs w:val="24"/>
-              </w:rPr>
-              <w:t>.</w:t>
+              <w:t>: Wear show notification to customer.</w:t>
             </w:r>
           </w:p>
           <w:p>
@@ -11187,16 +10828,7 @@
                 <w:sz w:val="24"/>
                 <w:szCs w:val="24"/>
               </w:rPr>
-              <w:t xml:space="preserve">: </w:t>
-            </w:r>
-            <w:r>
-              <w:rPr>
-                <w:rFonts w:ascii="Cambria" w:hAnsi="Cambria"/>
-                <w:b w:val="0"/>
-                <w:sz w:val="24"/>
-                <w:szCs w:val="24"/>
-              </w:rPr>
-              <w:t>Show error message.</w:t>
+              <w:t>: Show error message.</w:t>
             </w:r>
           </w:p>
           <w:p>
@@ -11353,11 +10985,12 @@
                       <w:sz w:val="24"/>
                       <w:szCs w:val="24"/>
                     </w:rPr>
-                    <w:t xml:space="preserve">Tap on </w:t>
-                  </w:r>
-                  <w:r>
-                    <w:rPr>
-                      <w:b/>
+                    <w:t>Tap and hold one second on one of</w:t>
+                  </w:r>
+                  <w:r>
+                    <w:rPr>
+                      <w:rFonts w:ascii="Cambria" w:hAnsi="Cambria"/>
+                      <w:sz w:val="24"/>
                       <w:szCs w:val="24"/>
                     </w:rPr>
                     <w:t xml:space="preserve"> </w:t>
@@ -11368,23 +11001,7 @@
                       <w:sz w:val="24"/>
                       <w:szCs w:val="24"/>
                     </w:rPr>
-                    <w:t xml:space="preserve">information of </w:t>
-                  </w:r>
-                  <w:r>
-                    <w:rPr>
-                      <w:rFonts w:ascii="Cambria" w:hAnsi="Cambria"/>
-                      <w:sz w:val="24"/>
-                      <w:szCs w:val="24"/>
-                    </w:rPr>
-                    <w:t xml:space="preserve"> </w:t>
-                  </w:r>
-                  <w:r>
-                    <w:rPr>
-                      <w:rFonts w:ascii="Cambria" w:hAnsi="Cambria"/>
-                      <w:sz w:val="24"/>
-                      <w:szCs w:val="24"/>
-                    </w:rPr>
-                    <w:t>motorbike turn</w:t>
+                    <w:t xml:space="preserve"> motorbike turn</w:t>
                   </w:r>
                 </w:p>
               </w:tc>
@@ -11407,7 +11024,13 @@
                     <w:rPr>
                       <w:szCs w:val="24"/>
                     </w:rPr>
-                    <w:t xml:space="preserve">Show list of </w:t>
+                    <w:t xml:space="preserve">Show list </w:t>
+                  </w:r>
+                  <w:r>
+                    <w:rPr>
+                      <w:szCs w:val="24"/>
+                    </w:rPr>
+                    <w:t>of motorbike</w:t>
                   </w:r>
                   <w:r>
                     <w:rPr>
@@ -11419,37 +11042,7 @@
                     <w:rPr>
                       <w:szCs w:val="24"/>
                     </w:rPr>
-                    <w:t>motorbike turn</w:t>
-                  </w:r>
-                  <w:r>
-                    <w:rPr>
-                      <w:szCs w:val="24"/>
-                    </w:rPr>
-                    <w:t xml:space="preserve"> </w:t>
-                  </w:r>
-                  <w:r>
-                    <w:rPr>
-                      <w:szCs w:val="24"/>
-                    </w:rPr>
-                    <w:t>.</w:t>
-                  </w:r>
-                </w:p>
-                <w:p>
-                  <w:pPr>
-                    <w:pStyle w:val="ListParagraph"/>
-                    <w:framePr w:hSpace="180" w:wrap="around" w:vAnchor="text" w:hAnchor="text" w:y="1"/>
-                    <w:ind w:left="288"/>
-                    <w:suppressOverlap/>
-                    <w:jc w:val="left"/>
-                    <w:rPr>
-                      <w:szCs w:val="24"/>
-                    </w:rPr>
-                  </w:pPr>
-                  <w:r>
-                    <w:rPr>
-                      <w:szCs w:val="24"/>
-                    </w:rPr>
-                    <w:t>[Exception 1, 2, 3, 4]</w:t>
+                    <w:t>turn.</w:t>
                   </w:r>
                 </w:p>
               </w:tc>
@@ -11486,6 +11079,7 @@
             <w:pPr>
               <w:rPr>
                 <w:rFonts w:ascii="Cambria" w:hAnsi="Cambria"/>
+                <w:b w:val="0"/>
                 <w:sz w:val="24"/>
                 <w:szCs w:val="24"/>
               </w:rPr>
@@ -11498,403 +11092,23 @@
               </w:rPr>
               <w:t>Exceptions:</w:t>
             </w:r>
-          </w:p>
-          <w:tbl>
-            <w:tblPr>
-              <w:tblStyle w:val="TableGrid"/>
-              <w:tblW w:w="0" w:type="auto"/>
-              <w:tblLook w:val="04A0" w:firstRow="1" w:lastRow="0" w:firstColumn="1" w:lastColumn="0" w:noHBand="0" w:noVBand="1"/>
-            </w:tblPr>
-            <w:tblGrid>
-              <w:gridCol w:w="1208"/>
-              <w:gridCol w:w="2987"/>
-              <w:gridCol w:w="4216"/>
-            </w:tblGrid>
-            <w:tr>
-              <w:tc>
-                <w:tcPr>
-                  <w:tcW w:w="1208" w:type="dxa"/>
-                  <w:shd w:val="clear" w:color="auto" w:fill="D9D9D9" w:themeFill="background1" w:themeFillShade="D9"/>
-                </w:tcPr>
-                <w:p>
-                  <w:pPr>
-                    <w:framePr w:hSpace="180" w:wrap="around" w:vAnchor="text" w:hAnchor="text" w:y="1"/>
-                    <w:suppressOverlap/>
-                    <w:jc w:val="center"/>
-                    <w:rPr>
-                      <w:rFonts w:ascii="Cambria" w:hAnsi="Cambria"/>
-                      <w:sz w:val="24"/>
-                      <w:szCs w:val="24"/>
-                    </w:rPr>
-                  </w:pPr>
-                  <w:r>
-                    <w:rPr>
-                      <w:rFonts w:ascii="Cambria" w:hAnsi="Cambria"/>
-                      <w:sz w:val="24"/>
-                      <w:szCs w:val="24"/>
-                    </w:rPr>
-                    <w:t>No.</w:t>
-                  </w:r>
-                </w:p>
-              </w:tc>
-              <w:tc>
-                <w:tcPr>
-                  <w:tcW w:w="2987" w:type="dxa"/>
-                  <w:shd w:val="clear" w:color="auto" w:fill="D9D9D9" w:themeFill="background1" w:themeFillShade="D9"/>
-                </w:tcPr>
-                <w:p>
-                  <w:pPr>
-                    <w:framePr w:hSpace="180" w:wrap="around" w:vAnchor="text" w:hAnchor="text" w:y="1"/>
-                    <w:suppressOverlap/>
-                    <w:jc w:val="center"/>
-                    <w:rPr>
-                      <w:rFonts w:ascii="Cambria" w:hAnsi="Cambria"/>
-                      <w:sz w:val="24"/>
-                      <w:szCs w:val="24"/>
-                    </w:rPr>
-                  </w:pPr>
-                  <w:r>
-                    <w:rPr>
-                      <w:rFonts w:ascii="Cambria" w:hAnsi="Cambria"/>
-                      <w:sz w:val="24"/>
-                      <w:szCs w:val="24"/>
-                    </w:rPr>
-                    <w:t>Actor Action</w:t>
-                  </w:r>
-                </w:p>
-              </w:tc>
-              <w:tc>
-                <w:tcPr>
-                  <w:tcW w:w="4216" w:type="dxa"/>
-                  <w:shd w:val="clear" w:color="auto" w:fill="D9D9D9" w:themeFill="background1" w:themeFillShade="D9"/>
-                </w:tcPr>
-                <w:p>
-                  <w:pPr>
-                    <w:framePr w:hSpace="180" w:wrap="around" w:vAnchor="text" w:hAnchor="text" w:y="1"/>
-                    <w:suppressOverlap/>
-                    <w:jc w:val="center"/>
-                    <w:rPr>
-                      <w:rFonts w:ascii="Cambria" w:hAnsi="Cambria"/>
-                      <w:sz w:val="24"/>
-                      <w:szCs w:val="24"/>
-                    </w:rPr>
-                  </w:pPr>
-                  <w:r>
-                    <w:rPr>
-                      <w:rFonts w:ascii="Cambria" w:hAnsi="Cambria"/>
-                      <w:sz w:val="24"/>
-                      <w:szCs w:val="24"/>
-                    </w:rPr>
-                    <w:t>System Response</w:t>
-                  </w:r>
-                </w:p>
-              </w:tc>
-            </w:tr>
-            <w:tr>
-              <w:tc>
-                <w:tcPr>
-                  <w:tcW w:w="1208" w:type="dxa"/>
-                </w:tcPr>
-                <w:p>
-                  <w:pPr>
-                    <w:framePr w:hSpace="180" w:wrap="around" w:vAnchor="text" w:hAnchor="text" w:y="1"/>
-                    <w:suppressOverlap/>
-                    <w:jc w:val="center"/>
-                    <w:rPr>
-                      <w:rFonts w:ascii="Cambria" w:hAnsi="Cambria"/>
-                      <w:sz w:val="24"/>
-                      <w:szCs w:val="24"/>
-                    </w:rPr>
-                  </w:pPr>
-                  <w:r>
-                    <w:rPr>
-                      <w:rFonts w:ascii="Cambria" w:hAnsi="Cambria"/>
-                      <w:sz w:val="24"/>
-                      <w:szCs w:val="24"/>
-                    </w:rPr>
-                    <w:t>1</w:t>
-                  </w:r>
-                </w:p>
-              </w:tc>
-              <w:tc>
-                <w:tcPr>
-                  <w:tcW w:w="2987" w:type="dxa"/>
-                </w:tcPr>
-                <w:p>
-                  <w:pPr>
-                    <w:framePr w:hSpace="180" w:wrap="around" w:vAnchor="text" w:hAnchor="text" w:y="1"/>
-                    <w:suppressOverlap/>
-                    <w:rPr>
-                      <w:rFonts w:ascii="Cambria" w:hAnsi="Cambria"/>
-                      <w:sz w:val="24"/>
-                      <w:szCs w:val="24"/>
-                    </w:rPr>
-                  </w:pPr>
-                  <w:r>
-                    <w:rPr>
-                      <w:rFonts w:ascii="Cambria" w:hAnsi="Cambria"/>
-                      <w:sz w:val="24"/>
-                      <w:szCs w:val="24"/>
-                    </w:rPr>
-                    <w:t>Wear is not paired</w:t>
-                  </w:r>
-                </w:p>
-              </w:tc>
-              <w:tc>
-                <w:tcPr>
-                  <w:tcW w:w="4216" w:type="dxa"/>
-                </w:tcPr>
-                <w:p>
-                  <w:pPr>
-                    <w:pStyle w:val="ListParagraph"/>
-                    <w:framePr w:hSpace="180" w:wrap="around" w:vAnchor="text" w:hAnchor="text" w:y="1"/>
-                    <w:ind w:left="288"/>
-                    <w:suppressOverlap/>
-                    <w:jc w:val="left"/>
-                    <w:rPr>
-                      <w:szCs w:val="24"/>
-                    </w:rPr>
-                  </w:pPr>
-                  <w:r>
-                    <w:rPr>
-                      <w:szCs w:val="24"/>
-                    </w:rPr>
-                    <w:t>Show message to notify that wear is not paired.</w:t>
-                  </w:r>
-                </w:p>
-              </w:tc>
-            </w:tr>
-            <w:tr>
-              <w:tc>
-                <w:tcPr>
-                  <w:tcW w:w="1208" w:type="dxa"/>
-                </w:tcPr>
-                <w:p>
-                  <w:pPr>
-                    <w:framePr w:hSpace="180" w:wrap="around" w:vAnchor="text" w:hAnchor="text" w:y="1"/>
-                    <w:suppressOverlap/>
-                    <w:jc w:val="center"/>
-                    <w:rPr>
-                      <w:rFonts w:ascii="Cambria" w:hAnsi="Cambria"/>
-                      <w:sz w:val="24"/>
-                      <w:szCs w:val="24"/>
-                    </w:rPr>
-                  </w:pPr>
-                  <w:r>
-                    <w:rPr>
-                      <w:rFonts w:ascii="Cambria" w:hAnsi="Cambria"/>
-                      <w:sz w:val="24"/>
-                      <w:szCs w:val="24"/>
-                    </w:rPr>
-                    <w:t>2</w:t>
-                  </w:r>
-                </w:p>
-              </w:tc>
-              <w:tc>
-                <w:tcPr>
-                  <w:tcW w:w="2987" w:type="dxa"/>
-                </w:tcPr>
-                <w:p>
-                  <w:pPr>
-                    <w:framePr w:hSpace="180" w:wrap="around" w:vAnchor="text" w:hAnchor="text" w:y="1"/>
-                    <w:suppressOverlap/>
-                    <w:rPr>
-                      <w:rFonts w:ascii="Cambria" w:hAnsi="Cambria"/>
-                      <w:sz w:val="24"/>
-                      <w:szCs w:val="24"/>
-                    </w:rPr>
-                  </w:pPr>
-                  <w:r>
-                    <w:rPr>
-                      <w:rFonts w:ascii="Cambria" w:hAnsi="Cambria"/>
-                      <w:sz w:val="24"/>
-                      <w:szCs w:val="24"/>
-                    </w:rPr>
-                    <w:t>Wear is not synced</w:t>
-                  </w:r>
-                </w:p>
-              </w:tc>
-              <w:tc>
-                <w:tcPr>
-                  <w:tcW w:w="4216" w:type="dxa"/>
-                </w:tcPr>
-                <w:p>
-                  <w:pPr>
-                    <w:pStyle w:val="ListParagraph"/>
-                    <w:framePr w:hSpace="180" w:wrap="around" w:vAnchor="text" w:hAnchor="text" w:y="1"/>
-                    <w:ind w:left="288"/>
-                    <w:suppressOverlap/>
-                    <w:jc w:val="left"/>
-                    <w:rPr>
-                      <w:szCs w:val="24"/>
-                    </w:rPr>
-                  </w:pPr>
-                  <w:r>
-                    <w:rPr>
-                      <w:szCs w:val="24"/>
-                    </w:rPr>
-                    <w:t>Show message to notify that wear is not synced.</w:t>
-                  </w:r>
-                </w:p>
-              </w:tc>
-            </w:tr>
-            <w:tr>
-              <w:tc>
-                <w:tcPr>
-                  <w:tcW w:w="1208" w:type="dxa"/>
-                </w:tcPr>
-                <w:p>
-                  <w:pPr>
-                    <w:framePr w:hSpace="180" w:wrap="around" w:vAnchor="text" w:hAnchor="text" w:y="1"/>
-                    <w:suppressOverlap/>
-                    <w:jc w:val="center"/>
-                    <w:rPr>
-                      <w:rFonts w:ascii="Cambria" w:hAnsi="Cambria"/>
-                      <w:sz w:val="24"/>
-                      <w:szCs w:val="24"/>
-                    </w:rPr>
-                  </w:pPr>
-                  <w:r>
-                    <w:rPr>
-                      <w:rFonts w:ascii="Cambria" w:hAnsi="Cambria"/>
-                      <w:sz w:val="24"/>
-                      <w:szCs w:val="24"/>
-                    </w:rPr>
-                    <w:t>3</w:t>
-                  </w:r>
-                </w:p>
-              </w:tc>
-              <w:tc>
-                <w:tcPr>
-                  <w:tcW w:w="2987" w:type="dxa"/>
-                </w:tcPr>
-                <w:p>
-                  <w:pPr>
-                    <w:framePr w:hSpace="180" w:wrap="around" w:vAnchor="text" w:hAnchor="text" w:y="1"/>
-                    <w:suppressOverlap/>
-                    <w:rPr>
-                      <w:rFonts w:ascii="Cambria" w:hAnsi="Cambria"/>
-                      <w:sz w:val="24"/>
-                      <w:szCs w:val="24"/>
-                    </w:rPr>
-                  </w:pPr>
-                  <w:r>
-                    <w:rPr>
-                      <w:rFonts w:ascii="Cambria" w:hAnsi="Cambria"/>
-                      <w:sz w:val="24"/>
-                      <w:szCs w:val="24"/>
-                    </w:rPr>
-                    <w:t>Mobile is not enabled  GSP</w:t>
-                  </w:r>
-                </w:p>
-              </w:tc>
-              <w:tc>
-                <w:tcPr>
-                  <w:tcW w:w="4216" w:type="dxa"/>
-                </w:tcPr>
-                <w:p>
-                  <w:pPr>
-                    <w:pStyle w:val="ListParagraph"/>
-                    <w:framePr w:hSpace="180" w:wrap="around" w:vAnchor="text" w:hAnchor="text" w:y="1"/>
-                    <w:ind w:left="288"/>
-                    <w:suppressOverlap/>
-                    <w:jc w:val="left"/>
-                    <w:rPr>
-                      <w:szCs w:val="24"/>
-                    </w:rPr>
-                  </w:pPr>
-                  <w:r>
-                    <w:rPr>
-                      <w:szCs w:val="24"/>
-                    </w:rPr>
-                    <w:t>Show message to notify that mobile is not enabled GSP.</w:t>
-                  </w:r>
-                </w:p>
-              </w:tc>
-            </w:tr>
-            <w:tr>
-              <w:tc>
-                <w:tcPr>
-                  <w:tcW w:w="1208" w:type="dxa"/>
-                </w:tcPr>
-                <w:p>
-                  <w:pPr>
-                    <w:framePr w:hSpace="180" w:wrap="around" w:vAnchor="text" w:hAnchor="text" w:y="1"/>
-                    <w:suppressOverlap/>
-                    <w:jc w:val="center"/>
-                    <w:rPr>
-                      <w:rFonts w:ascii="Cambria" w:hAnsi="Cambria"/>
-                      <w:sz w:val="24"/>
-                      <w:szCs w:val="24"/>
-                    </w:rPr>
-                  </w:pPr>
-                  <w:r>
-                    <w:rPr>
-                      <w:rFonts w:ascii="Cambria" w:hAnsi="Cambria"/>
-                      <w:sz w:val="24"/>
-                      <w:szCs w:val="24"/>
-                    </w:rPr>
-                    <w:t>4</w:t>
-                  </w:r>
-                </w:p>
-              </w:tc>
-              <w:tc>
-                <w:tcPr>
-                  <w:tcW w:w="2987" w:type="dxa"/>
-                </w:tcPr>
-                <w:p>
-                  <w:pPr>
-                    <w:framePr w:hSpace="180" w:wrap="around" w:vAnchor="text" w:hAnchor="text" w:y="1"/>
-                    <w:suppressOverlap/>
-                    <w:rPr>
-                      <w:rFonts w:ascii="Cambria" w:hAnsi="Cambria"/>
-                      <w:sz w:val="24"/>
-                      <w:szCs w:val="24"/>
-                    </w:rPr>
-                  </w:pPr>
-                  <w:r>
-                    <w:rPr>
-                      <w:rFonts w:ascii="Cambria" w:hAnsi="Cambria"/>
-                      <w:sz w:val="24"/>
-                      <w:szCs w:val="24"/>
-                    </w:rPr>
-                    <w:t>Mobile is not connected to internet</w:t>
-                  </w:r>
-                </w:p>
-              </w:tc>
-              <w:tc>
-                <w:tcPr>
-                  <w:tcW w:w="4216" w:type="dxa"/>
-                </w:tcPr>
-                <w:p>
-                  <w:pPr>
-                    <w:pStyle w:val="ListParagraph"/>
-                    <w:framePr w:hSpace="180" w:wrap="around" w:vAnchor="text" w:hAnchor="text" w:y="1"/>
-                    <w:ind w:left="288"/>
-                    <w:suppressOverlap/>
-                    <w:jc w:val="left"/>
-                    <w:rPr>
-                      <w:szCs w:val="24"/>
-                    </w:rPr>
-                  </w:pPr>
-                  <w:r>
-                    <w:rPr>
-                      <w:szCs w:val="24"/>
-                    </w:rPr>
-                    <w:t>Show message to notify that mobile is not connected to internet.</w:t>
-                  </w:r>
-                </w:p>
-              </w:tc>
-            </w:tr>
-          </w:tbl>
-          <w:p>
-            <w:pPr>
-              <w:rPr>
-                <w:rFonts w:ascii="Cambria" w:hAnsi="Cambria"/>
-                <w:sz w:val="24"/>
-                <w:szCs w:val="24"/>
-              </w:rPr>
-            </w:pPr>
+            <w:r>
+              <w:rPr>
+                <w:rFonts w:ascii="Cambria" w:hAnsi="Cambria"/>
+                <w:sz w:val="24"/>
+                <w:szCs w:val="24"/>
+              </w:rPr>
+              <w:t xml:space="preserve"> </w:t>
+            </w:r>
+            <w:r>
+              <w:rPr>
+                <w:rFonts w:ascii="Cambria" w:hAnsi="Cambria"/>
+                <w:b w:val="0"/>
+                <w:sz w:val="24"/>
+                <w:szCs w:val="24"/>
+              </w:rPr>
+              <w:t>N/A</w:t>
+            </w:r>
           </w:p>
           <w:p>
             <w:pPr>
@@ -11947,7 +11161,16 @@
                 <w:sz w:val="24"/>
                 <w:szCs w:val="24"/>
               </w:rPr>
-              <w:t xml:space="preserve"> Current leaving bus station will be on center of list.</w:t>
+              <w:t xml:space="preserve"> </w:t>
+            </w:r>
+            <w:r>
+              <w:rPr>
+                <w:rFonts w:ascii="Cambria" w:hAnsi="Cambria"/>
+                <w:b w:val="0"/>
+                <w:sz w:val="24"/>
+                <w:szCs w:val="24"/>
+              </w:rPr>
+              <w:t>N/A</w:t>
             </w:r>
           </w:p>
           <w:p>
@@ -12135,11 +11358,20 @@
       </w:pPr>
     </w:p>
     <w:p>
+      <w:pPr>
+        <w:rPr>
+          <w:rFonts w:ascii="Cambria" w:hAnsi="Cambria"/>
+          <w:sz w:val="24"/>
+          <w:szCs w:val="24"/>
+        </w:rPr>
+      </w:pPr>
       <w:r>
         <w:rPr>
+          <w:rFonts w:ascii="Cambria" w:hAnsi="Cambria"/>
           <w:noProof/>
+          <w:sz w:val="24"/>
+          <w:szCs w:val="24"/>
         </w:rPr>
-        <w:lastRenderedPageBreak/>
         <w:drawing>
           <wp:inline distT="0" distB="0" distL="0" distR="0">
             <wp:extent cx="5943600" cy="2624455"/>
@@ -12234,6 +11466,7 @@
                 <w:sz w:val="24"/>
                 <w:szCs w:val="24"/>
               </w:rPr>
+              <w:lastRenderedPageBreak/>
               <w:t>USE CASE – WS10</w:t>
             </w:r>
           </w:p>
@@ -12697,16 +11930,7 @@
                 <w:sz w:val="24"/>
                 <w:szCs w:val="24"/>
               </w:rPr>
-              <w:t xml:space="preserve">This use case allows </w:t>
-            </w:r>
-            <w:r>
-              <w:rPr>
-                <w:rFonts w:ascii="Cambria" w:hAnsi="Cambria"/>
-                <w:b w:val="0"/>
-                <w:sz w:val="24"/>
-                <w:szCs w:val="24"/>
-              </w:rPr>
-              <w:t>customer see detail of leaving bus station on map.</w:t>
+              <w:t>This use case allows customer see detail of leaving bus station on map.</w:t>
             </w:r>
           </w:p>
           <w:p>
@@ -12821,7 +12045,7 @@
                 <w:b w:val="0"/>
                 <w:szCs w:val="24"/>
               </w:rPr>
-              <w:t>Tap on information of bus station.</w:t>
+              <w:t>On list of bus station.</w:t>
             </w:r>
           </w:p>
           <w:p>
@@ -12862,16 +12086,7 @@
                 <w:sz w:val="24"/>
                 <w:szCs w:val="24"/>
               </w:rPr>
-              <w:t>Wear is paired with</w:t>
-            </w:r>
-            <w:r>
-              <w:rPr>
-                <w:rFonts w:ascii="Cambria" w:hAnsi="Cambria"/>
-                <w:b w:val="0"/>
-                <w:sz w:val="24"/>
-                <w:szCs w:val="24"/>
-              </w:rPr>
-              <w:t xml:space="preserve"> mobile.</w:t>
+              <w:t>Wear is paired with mobile.</w:t>
             </w:r>
           </w:p>
           <w:p>
@@ -12988,25 +12203,7 @@
                 <w:sz w:val="24"/>
                 <w:szCs w:val="24"/>
               </w:rPr>
-              <w:t xml:space="preserve">: </w:t>
-            </w:r>
-            <w:r>
-              <w:rPr>
-                <w:rFonts w:ascii="Cambria" w:hAnsi="Cambria"/>
-                <w:b w:val="0"/>
-                <w:sz w:val="24"/>
-                <w:szCs w:val="24"/>
-              </w:rPr>
-              <w:t>Wear show notification to customer</w:t>
-            </w:r>
-            <w:r>
-              <w:rPr>
-                <w:rFonts w:ascii="Cambria" w:hAnsi="Cambria"/>
-                <w:b w:val="0"/>
-                <w:sz w:val="24"/>
-                <w:szCs w:val="24"/>
-              </w:rPr>
-              <w:t>.</w:t>
+              <w:t>: Wear show notification to customer.</w:t>
             </w:r>
           </w:p>
           <w:p>
@@ -13037,16 +12234,7 @@
                 <w:sz w:val="24"/>
                 <w:szCs w:val="24"/>
               </w:rPr>
-              <w:t xml:space="preserve">: </w:t>
-            </w:r>
-            <w:r>
-              <w:rPr>
-                <w:rFonts w:ascii="Cambria" w:hAnsi="Cambria"/>
-                <w:b w:val="0"/>
-                <w:sz w:val="24"/>
-                <w:szCs w:val="24"/>
-              </w:rPr>
-              <w:t>Show error message.</w:t>
+              <w:t>: Show error message.</w:t>
             </w:r>
           </w:p>
           <w:p>
@@ -13203,121 +12391,6 @@
                       <w:sz w:val="24"/>
                       <w:szCs w:val="24"/>
                     </w:rPr>
-                    <w:t xml:space="preserve">Tap on </w:t>
-                  </w:r>
-                  <w:r>
-                    <w:rPr>
-                      <w:b/>
-                      <w:szCs w:val="24"/>
-                    </w:rPr>
-                    <w:t xml:space="preserve"> </w:t>
-                  </w:r>
-                  <w:r>
-                    <w:rPr>
-                      <w:rFonts w:ascii="Cambria" w:hAnsi="Cambria"/>
-                      <w:sz w:val="24"/>
-                      <w:szCs w:val="24"/>
-                    </w:rPr>
-                    <w:t>information of bus station</w:t>
-                  </w:r>
-                  <w:r>
-                    <w:rPr>
-                      <w:rFonts w:ascii="Cambria" w:hAnsi="Cambria"/>
-                      <w:sz w:val="24"/>
-                      <w:szCs w:val="24"/>
-                    </w:rPr>
-                    <w:t xml:space="preserve"> .</w:t>
-                  </w:r>
-                </w:p>
-              </w:tc>
-              <w:tc>
-                <w:tcPr>
-                  <w:tcW w:w="4216" w:type="dxa"/>
-                </w:tcPr>
-                <w:p>
-                  <w:pPr>
-                    <w:pStyle w:val="ListParagraph"/>
-                    <w:framePr w:hSpace="180" w:wrap="around" w:vAnchor="text" w:hAnchor="text" w:y="1"/>
-                    <w:ind w:left="288"/>
-                    <w:suppressOverlap/>
-                    <w:jc w:val="left"/>
-                    <w:rPr>
-                      <w:szCs w:val="24"/>
-                    </w:rPr>
-                  </w:pPr>
-                  <w:r>
-                    <w:rPr>
-                      <w:szCs w:val="24"/>
-                    </w:rPr>
-                    <w:t>Show list of leaving bus station.</w:t>
-                  </w:r>
-                </w:p>
-                <w:p>
-                  <w:pPr>
-                    <w:pStyle w:val="ListParagraph"/>
-                    <w:framePr w:hSpace="180" w:wrap="around" w:vAnchor="text" w:hAnchor="text" w:y="1"/>
-                    <w:ind w:left="288"/>
-                    <w:suppressOverlap/>
-                    <w:jc w:val="left"/>
-                    <w:rPr>
-                      <w:szCs w:val="24"/>
-                    </w:rPr>
-                  </w:pPr>
-                  <w:r>
-                    <w:rPr>
-                      <w:szCs w:val="24"/>
-                    </w:rPr>
-                    <w:t>[Exception 1, 2, 3, 4]</w:t>
-                  </w:r>
-                </w:p>
-              </w:tc>
-            </w:tr>
-            <w:tr>
-              <w:tc>
-                <w:tcPr>
-                  <w:tcW w:w="1208" w:type="dxa"/>
-                </w:tcPr>
-                <w:p>
-                  <w:pPr>
-                    <w:framePr w:hSpace="180" w:wrap="around" w:vAnchor="text" w:hAnchor="text" w:y="1"/>
-                    <w:suppressOverlap/>
-                    <w:jc w:val="center"/>
-                    <w:rPr>
-                      <w:rFonts w:ascii="Cambria" w:hAnsi="Cambria"/>
-                      <w:sz w:val="24"/>
-                      <w:szCs w:val="24"/>
-                    </w:rPr>
-                  </w:pPr>
-                  <w:r>
-                    <w:rPr>
-                      <w:rFonts w:ascii="Cambria" w:hAnsi="Cambria"/>
-                      <w:sz w:val="24"/>
-                      <w:szCs w:val="24"/>
-                    </w:rPr>
-                    <w:t>2</w:t>
-                  </w:r>
-                </w:p>
-              </w:tc>
-              <w:tc>
-                <w:tcPr>
-                  <w:tcW w:w="2987" w:type="dxa"/>
-                </w:tcPr>
-                <w:p>
-                  <w:pPr>
-                    <w:framePr w:hSpace="180" w:wrap="around" w:vAnchor="text" w:hAnchor="text" w:y="1"/>
-                    <w:suppressOverlap/>
-                    <w:rPr>
-                      <w:rFonts w:ascii="Cambria" w:hAnsi="Cambria"/>
-                      <w:sz w:val="24"/>
-                      <w:szCs w:val="24"/>
-                    </w:rPr>
-                  </w:pPr>
-                  <w:r>
-                    <w:rPr>
-                      <w:rFonts w:ascii="Cambria" w:hAnsi="Cambria"/>
-                      <w:sz w:val="24"/>
-                      <w:szCs w:val="24"/>
-                    </w:rPr>
                     <w:t>Tap on bus station of list</w:t>
                   </w:r>
                 </w:p>
@@ -13443,7 +12516,6 @@
                       <w:sz w:val="24"/>
                       <w:szCs w:val="24"/>
                     </w:rPr>
-                    <w:lastRenderedPageBreak/>
                     <w:t>No.</w:t>
                   </w:r>
                 </w:p>
@@ -13682,6 +12754,8 @@
                 <w:p>
                   <w:pPr>
                     <w:framePr w:hSpace="180" w:wrap="around" w:vAnchor="text" w:hAnchor="text" w:y="1"/>
+                    <w:shd w:val="clear" w:color="auto" w:fill="FFFFFF"/>
+                    <w:spacing w:line="330" w:lineRule="atLeast"/>
                     <w:suppressOverlap/>
                     <w:rPr>
                       <w:rFonts w:ascii="Cambria" w:hAnsi="Cambria"/>
@@ -13695,8 +12769,19 @@
                       <w:sz w:val="24"/>
                       <w:szCs w:val="24"/>
                     </w:rPr>
-                    <w:t>Mobile is not enabled  GSP</w:t>
-                  </w:r>
+                    <w:t>Mobile's GPS is not enable</w:t>
+                  </w:r>
+                </w:p>
+                <w:p>
+                  <w:pPr>
+                    <w:framePr w:hSpace="180" w:wrap="around" w:vAnchor="text" w:hAnchor="text" w:y="1"/>
+                    <w:suppressOverlap/>
+                    <w:rPr>
+                      <w:rFonts w:ascii="Cambria" w:hAnsi="Cambria"/>
+                      <w:sz w:val="24"/>
+                      <w:szCs w:val="24"/>
+                    </w:rPr>
+                  </w:pPr>
                 </w:p>
               </w:tc>
               <w:tc>
@@ -13718,7 +12803,19 @@
                     <w:rPr>
                       <w:szCs w:val="24"/>
                     </w:rPr>
-                    <w:t>Show message to notify that mobile is not enabled GSP.</w:t>
+                    <w:t>Show message to notify that mobile</w:t>
+                  </w:r>
+                  <w:r>
+                    <w:rPr>
+                      <w:szCs w:val="24"/>
+                    </w:rPr>
+                    <w:t>’s GPS is not enabled</w:t>
+                  </w:r>
+                  <w:r>
+                    <w:rPr>
+                      <w:szCs w:val="24"/>
+                    </w:rPr>
+                    <w:t>.</w:t>
                   </w:r>
                 </w:p>
               </w:tc>
@@ -13874,12 +12971,31 @@
         </w:tc>
       </w:tr>
     </w:tbl>
-    <w:p/>
     <w:p>
+      <w:pPr>
+        <w:rPr>
+          <w:rFonts w:ascii="Cambria" w:hAnsi="Cambria"/>
+          <w:sz w:val="24"/>
+          <w:szCs w:val="24"/>
+        </w:rPr>
+      </w:pPr>
+    </w:p>
+    <w:p>
+      <w:pPr>
+        <w:rPr>
+          <w:rFonts w:ascii="Cambria" w:hAnsi="Cambria"/>
+          <w:sz w:val="24"/>
+          <w:szCs w:val="24"/>
+        </w:rPr>
+      </w:pPr>
       <w:r>
         <w:rPr>
+          <w:rFonts w:ascii="Cambria" w:hAnsi="Cambria"/>
           <w:noProof/>
+          <w:sz w:val="24"/>
+          <w:szCs w:val="24"/>
         </w:rPr>
+        <w:lastRenderedPageBreak/>
         <w:drawing>
           <wp:inline distT="0" distB="0" distL="0" distR="0">
             <wp:extent cx="5943600" cy="2624455"/>
@@ -13923,6 +13039,15 @@
         </w:drawing>
       </w:r>
     </w:p>
+    <w:p>
+      <w:pPr>
+        <w:rPr>
+          <w:rFonts w:ascii="Cambria" w:hAnsi="Cambria"/>
+          <w:sz w:val="24"/>
+          <w:szCs w:val="24"/>
+        </w:rPr>
+      </w:pPr>
+    </w:p>
     <w:tbl>
       <w:tblPr>
         <w:tblStyle w:val="LightShading"/>
@@ -14162,23 +13287,7 @@
                 <w:sz w:val="24"/>
                 <w:szCs w:val="24"/>
               </w:rPr>
-              <w:t xml:space="preserve"> </w:t>
-            </w:r>
-            <w:r>
-              <w:rPr>
-                <w:rFonts w:ascii="Cambria" w:hAnsi="Cambria"/>
-                <w:sz w:val="24"/>
-                <w:szCs w:val="24"/>
-              </w:rPr>
-              <w:t>motorbike turn</w:t>
-            </w:r>
-            <w:r>
-              <w:rPr>
-                <w:rFonts w:ascii="Cambria" w:hAnsi="Cambria"/>
-                <w:sz w:val="24"/>
-                <w:szCs w:val="24"/>
-              </w:rPr>
-              <w:t xml:space="preserve"> </w:t>
+              <w:t xml:space="preserve"> motorbike turn </w:t>
             </w:r>
             <w:r>
               <w:rPr>
@@ -14469,61 +13578,25 @@
                 <w:sz w:val="24"/>
                 <w:szCs w:val="24"/>
               </w:rPr>
-              <w:t xml:space="preserve">This use case allows </w:t>
-            </w:r>
-            <w:r>
-              <w:rPr>
-                <w:rFonts w:ascii="Cambria" w:hAnsi="Cambria"/>
-                <w:b w:val="0"/>
-                <w:sz w:val="24"/>
-                <w:szCs w:val="24"/>
-              </w:rPr>
-              <w:t xml:space="preserve">customer see detail </w:t>
-            </w:r>
-            <w:r>
-              <w:rPr>
-                <w:rFonts w:ascii="Cambria" w:hAnsi="Cambria"/>
-                <w:b w:val="0"/>
-                <w:sz w:val="24"/>
-                <w:szCs w:val="24"/>
-              </w:rPr>
-              <w:t>of motorbike</w:t>
-            </w:r>
-            <w:r>
-              <w:rPr>
-                <w:rFonts w:ascii="Cambria" w:hAnsi="Cambria"/>
-                <w:b w:val="0"/>
-                <w:sz w:val="24"/>
-                <w:szCs w:val="24"/>
-              </w:rPr>
-              <w:t xml:space="preserve"> turn</w:t>
-            </w:r>
-            <w:r>
-              <w:rPr>
-                <w:rFonts w:ascii="Cambria" w:hAnsi="Cambria"/>
-                <w:b w:val="0"/>
-                <w:sz w:val="24"/>
-                <w:szCs w:val="24"/>
-              </w:rPr>
-              <w:t xml:space="preserve"> </w:t>
-            </w:r>
-            <w:r>
-              <w:rPr>
-                <w:rFonts w:ascii="Cambria" w:hAnsi="Cambria"/>
-                <w:b w:val="0"/>
-                <w:sz w:val="24"/>
-                <w:szCs w:val="24"/>
-              </w:rPr>
-              <w:t>on</w:t>
-            </w:r>
-            <w:r>
-              <w:rPr>
-                <w:rFonts w:ascii="Cambria" w:hAnsi="Cambria"/>
-                <w:b w:val="0"/>
-                <w:sz w:val="24"/>
-                <w:szCs w:val="24"/>
-              </w:rPr>
-              <w:t xml:space="preserve"> map.</w:t>
+              <w:t xml:space="preserve">This use case allows customer see detail </w:t>
+            </w:r>
+            <w:r>
+              <w:rPr>
+                <w:rFonts w:ascii="Cambria" w:hAnsi="Cambria"/>
+                <w:b w:val="0"/>
+                <w:sz w:val="24"/>
+                <w:szCs w:val="24"/>
+              </w:rPr>
+              <w:t xml:space="preserve">of motorbike turn </w:t>
+            </w:r>
+            <w:r>
+              <w:rPr>
+                <w:rFonts w:ascii="Cambria" w:hAnsi="Cambria"/>
+                <w:b w:val="0"/>
+                <w:sz w:val="24"/>
+                <w:szCs w:val="24"/>
+              </w:rPr>
+              <w:t>on map.</w:t>
             </w:r>
           </w:p>
           <w:p>
@@ -14564,34 +13637,7 @@
                 <w:sz w:val="24"/>
                 <w:szCs w:val="24"/>
               </w:rPr>
-              <w:t xml:space="preserve">Show </w:t>
-            </w:r>
-            <w:r>
-              <w:rPr>
-                <w:rFonts w:ascii="Cambria" w:hAnsi="Cambria"/>
-                <w:b w:val="0"/>
-                <w:sz w:val="24"/>
-                <w:szCs w:val="24"/>
-              </w:rPr>
-              <w:t>motorbike turn</w:t>
-            </w:r>
-            <w:r>
-              <w:rPr>
-                <w:rFonts w:ascii="Cambria" w:hAnsi="Cambria"/>
-                <w:b w:val="0"/>
-                <w:sz w:val="24"/>
-                <w:szCs w:val="24"/>
-              </w:rPr>
-              <w:t xml:space="preserve"> and information</w:t>
-            </w:r>
-            <w:r>
-              <w:rPr>
-                <w:rFonts w:ascii="Cambria" w:hAnsi="Cambria"/>
-                <w:b w:val="0"/>
-                <w:sz w:val="24"/>
-                <w:szCs w:val="24"/>
-              </w:rPr>
-              <w:t xml:space="preserve"> of it on map</w:t>
+              <w:t>Show motorbike turn and information of it on map</w:t>
             </w:r>
             <w:r>
               <w:rPr>
@@ -14647,35 +13693,7 @@
                 <w:b w:val="0"/>
                 <w:szCs w:val="24"/>
               </w:rPr>
-              <w:t xml:space="preserve">Tap on information </w:t>
-            </w:r>
-            <w:r>
-              <w:rPr>
-                <w:b w:val="0"/>
-                <w:szCs w:val="24"/>
-              </w:rPr>
-              <w:t xml:space="preserve">of </w:t>
-            </w:r>
-            <w:r>
-              <w:rPr>
-                <w:b w:val="0"/>
-                <w:szCs w:val="24"/>
-              </w:rPr>
-              <w:t>motorbike</w:t>
-            </w:r>
-            <w:r>
-              <w:rPr>
-                <w:b w:val="0"/>
-                <w:szCs w:val="24"/>
-              </w:rPr>
-              <w:t xml:space="preserve"> </w:t>
-            </w:r>
-            <w:r>
-              <w:rPr>
-                <w:b w:val="0"/>
-                <w:szCs w:val="24"/>
-              </w:rPr>
-              <w:t>turn</w:t>
+              <w:t>On list of motorbike turn</w:t>
             </w:r>
             <w:r>
               <w:rPr>
@@ -14722,16 +13740,7 @@
                 <w:sz w:val="24"/>
                 <w:szCs w:val="24"/>
               </w:rPr>
-              <w:t>Wear is paired with</w:t>
-            </w:r>
-            <w:r>
-              <w:rPr>
-                <w:rFonts w:ascii="Cambria" w:hAnsi="Cambria"/>
-                <w:b w:val="0"/>
-                <w:sz w:val="24"/>
-                <w:szCs w:val="24"/>
-              </w:rPr>
-              <w:t xml:space="preserve"> mobile.</w:t>
+              <w:t>Wear is paired with mobile.</w:t>
             </w:r>
           </w:p>
           <w:p>
@@ -14800,7 +13809,6 @@
                 <w:sz w:val="24"/>
                 <w:szCs w:val="24"/>
               </w:rPr>
-              <w:lastRenderedPageBreak/>
               <w:t>Mobile must be connected to internet.</w:t>
             </w:r>
           </w:p>
@@ -14849,25 +13857,7 @@
                 <w:sz w:val="24"/>
                 <w:szCs w:val="24"/>
               </w:rPr>
-              <w:t xml:space="preserve">: </w:t>
-            </w:r>
-            <w:r>
-              <w:rPr>
-                <w:rFonts w:ascii="Cambria" w:hAnsi="Cambria"/>
-                <w:b w:val="0"/>
-                <w:sz w:val="24"/>
-                <w:szCs w:val="24"/>
-              </w:rPr>
-              <w:t>Wear show notification to customer</w:t>
-            </w:r>
-            <w:r>
-              <w:rPr>
-                <w:rFonts w:ascii="Cambria" w:hAnsi="Cambria"/>
-                <w:b w:val="0"/>
-                <w:sz w:val="24"/>
-                <w:szCs w:val="24"/>
-              </w:rPr>
-              <w:t>.</w:t>
+              <w:t>: Wear show notification to customer.</w:t>
             </w:r>
           </w:p>
           <w:p>
@@ -14898,19 +13888,8 @@
                 <w:sz w:val="24"/>
                 <w:szCs w:val="24"/>
               </w:rPr>
-              <w:t xml:space="preserve">: </w:t>
-            </w:r>
-            <w:r>
-              <w:rPr>
-                <w:rFonts w:ascii="Cambria" w:hAnsi="Cambria"/>
-                <w:b w:val="0"/>
-                <w:sz w:val="24"/>
-                <w:szCs w:val="24"/>
-              </w:rPr>
-              <w:t>Show error message.</w:t>
-            </w:r>
-            <w:bookmarkStart w:id="0" w:name="_GoBack"/>
-            <w:bookmarkEnd w:id="0"/>
+              <w:t>: Show error message.</w:t>
+            </w:r>
           </w:p>
           <w:p>
             <w:pPr>
@@ -15070,42 +14049,19 @@
                   </w:r>
                   <w:r>
                     <w:rPr>
-                      <w:b/>
-                      <w:szCs w:val="24"/>
-                    </w:rPr>
-                    <w:t xml:space="preserve"> </w:t>
-                  </w:r>
-                  <w:r>
-                    <w:rPr>
-                      <w:rFonts w:ascii="Cambria" w:hAnsi="Cambria"/>
-                      <w:sz w:val="24"/>
-                      <w:szCs w:val="24"/>
-                    </w:rPr>
-                    <w:t xml:space="preserve">information of </w:t>
-                  </w:r>
-                  <w:r>
-                    <w:rPr>
-                      <w:rFonts w:ascii="Cambria" w:hAnsi="Cambria"/>
-                      <w:sz w:val="24"/>
-                      <w:szCs w:val="24"/>
-                    </w:rPr>
-                    <w:t xml:space="preserve"> </w:t>
-                  </w:r>
-                  <w:r>
-                    <w:rPr>
-                      <w:rFonts w:ascii="Cambria" w:hAnsi="Cambria"/>
-                      <w:sz w:val="24"/>
-                      <w:szCs w:val="24"/>
-                    </w:rPr>
-                    <w:t xml:space="preserve">motorbike turn </w:t>
-                  </w:r>
-                  <w:r>
-                    <w:rPr>
-                      <w:rFonts w:ascii="Cambria" w:hAnsi="Cambria"/>
-                      <w:sz w:val="24"/>
-                      <w:szCs w:val="24"/>
-                    </w:rPr>
-                    <w:t xml:space="preserve"> .</w:t>
+                      <w:rFonts w:ascii="Cambria" w:hAnsi="Cambria"/>
+                      <w:sz w:val="24"/>
+                      <w:szCs w:val="24"/>
+                    </w:rPr>
+                    <w:t xml:space="preserve"> motorbike turn </w:t>
+                  </w:r>
+                  <w:r>
+                    <w:rPr>
+                      <w:rFonts w:ascii="Cambria" w:hAnsi="Cambria"/>
+                      <w:sz w:val="24"/>
+                      <w:szCs w:val="24"/>
+                    </w:rPr>
+                    <w:t>of list</w:t>
                   </w:r>
                 </w:p>
               </w:tc>
@@ -15128,147 +14084,7 @@
                     <w:rPr>
                       <w:szCs w:val="24"/>
                     </w:rPr>
-                    <w:t xml:space="preserve">Show list </w:t>
-                  </w:r>
-                  <w:r>
-                    <w:rPr>
-                      <w:szCs w:val="24"/>
-                    </w:rPr>
-                    <w:t>of motorbike</w:t>
-                  </w:r>
-                  <w:r>
-                    <w:rPr>
-                      <w:szCs w:val="24"/>
-                    </w:rPr>
-                    <w:t xml:space="preserve"> </w:t>
-                  </w:r>
-                  <w:r>
-                    <w:rPr>
-                      <w:szCs w:val="24"/>
-                    </w:rPr>
-                    <w:t>turn.</w:t>
-                  </w:r>
-                </w:p>
-                <w:p>
-                  <w:pPr>
-                    <w:pStyle w:val="ListParagraph"/>
-                    <w:framePr w:hSpace="180" w:wrap="around" w:vAnchor="text" w:hAnchor="text" w:y="1"/>
-                    <w:ind w:left="288"/>
-                    <w:suppressOverlap/>
-                    <w:jc w:val="left"/>
-                    <w:rPr>
-                      <w:szCs w:val="24"/>
-                    </w:rPr>
-                  </w:pPr>
-                  <w:r>
-                    <w:rPr>
-                      <w:szCs w:val="24"/>
-                    </w:rPr>
-                    <w:t>[Exception 1, 2, 3, 4]</w:t>
-                  </w:r>
-                </w:p>
-              </w:tc>
-            </w:tr>
-            <w:tr>
-              <w:tc>
-                <w:tcPr>
-                  <w:tcW w:w="1208" w:type="dxa"/>
-                </w:tcPr>
-                <w:p>
-                  <w:pPr>
-                    <w:framePr w:hSpace="180" w:wrap="around" w:vAnchor="text" w:hAnchor="text" w:y="1"/>
-                    <w:suppressOverlap/>
-                    <w:jc w:val="center"/>
-                    <w:rPr>
-                      <w:rFonts w:ascii="Cambria" w:hAnsi="Cambria"/>
-                      <w:sz w:val="24"/>
-                      <w:szCs w:val="24"/>
-                    </w:rPr>
-                  </w:pPr>
-                  <w:r>
-                    <w:rPr>
-                      <w:rFonts w:ascii="Cambria" w:hAnsi="Cambria"/>
-                      <w:sz w:val="24"/>
-                      <w:szCs w:val="24"/>
-                    </w:rPr>
-                    <w:t>2</w:t>
-                  </w:r>
-                </w:p>
-              </w:tc>
-              <w:tc>
-                <w:tcPr>
-                  <w:tcW w:w="2987" w:type="dxa"/>
-                </w:tcPr>
-                <w:p>
-                  <w:pPr>
-                    <w:framePr w:hSpace="180" w:wrap="around" w:vAnchor="text" w:hAnchor="text" w:y="1"/>
-                    <w:suppressOverlap/>
-                    <w:rPr>
-                      <w:rFonts w:ascii="Cambria" w:hAnsi="Cambria"/>
-                      <w:sz w:val="24"/>
-                      <w:szCs w:val="24"/>
-                    </w:rPr>
-                  </w:pPr>
-                  <w:r>
-                    <w:rPr>
-                      <w:rFonts w:ascii="Cambria" w:hAnsi="Cambria"/>
-                      <w:sz w:val="24"/>
-                      <w:szCs w:val="24"/>
-                    </w:rPr>
-                    <w:t xml:space="preserve">Tap on </w:t>
-                  </w:r>
-                  <w:r>
-                    <w:rPr>
-                      <w:rFonts w:ascii="Cambria" w:hAnsi="Cambria"/>
-                      <w:sz w:val="24"/>
-                      <w:szCs w:val="24"/>
-                    </w:rPr>
-                    <w:t xml:space="preserve"> </w:t>
-                  </w:r>
-                  <w:r>
-                    <w:rPr>
-                      <w:rFonts w:ascii="Cambria" w:hAnsi="Cambria"/>
-                      <w:sz w:val="24"/>
-                      <w:szCs w:val="24"/>
-                    </w:rPr>
-                    <w:t xml:space="preserve">motorbike turn </w:t>
-                  </w:r>
-                  <w:r>
-                    <w:rPr>
-                      <w:rFonts w:ascii="Cambria" w:hAnsi="Cambria"/>
-                      <w:sz w:val="24"/>
-                      <w:szCs w:val="24"/>
-                    </w:rPr>
-                    <w:t>of list</w:t>
-                  </w:r>
-                </w:p>
-              </w:tc>
-              <w:tc>
-                <w:tcPr>
-                  <w:tcW w:w="4216" w:type="dxa"/>
-                </w:tcPr>
-                <w:p>
-                  <w:pPr>
-                    <w:pStyle w:val="ListParagraph"/>
-                    <w:framePr w:hSpace="180" w:wrap="around" w:vAnchor="text" w:hAnchor="text" w:y="1"/>
-                    <w:ind w:left="288"/>
-                    <w:suppressOverlap/>
-                    <w:jc w:val="left"/>
-                    <w:rPr>
-                      <w:szCs w:val="24"/>
-                    </w:rPr>
-                  </w:pPr>
-                  <w:r>
-                    <w:rPr>
-                      <w:szCs w:val="24"/>
-                    </w:rPr>
-                    <w:t>Show motorbike</w:t>
-                  </w:r>
-                  <w:r>
-                    <w:rPr>
-                      <w:szCs w:val="24"/>
-                    </w:rPr>
-                    <w:t xml:space="preserve"> turn </w:t>
+                    <w:t xml:space="preserve">Show motorbike turn </w:t>
                   </w:r>
                   <w:r>
                     <w:rPr>
@@ -15376,6 +14192,7 @@
                       <w:sz w:val="24"/>
                       <w:szCs w:val="24"/>
                     </w:rPr>
+                    <w:lastRenderedPageBreak/>
                     <w:t>No.</w:t>
                   </w:r>
                 </w:p>
@@ -15614,6 +14431,8 @@
                 <w:p>
                   <w:pPr>
                     <w:framePr w:hSpace="180" w:wrap="around" w:vAnchor="text" w:hAnchor="text" w:y="1"/>
+                    <w:shd w:val="clear" w:color="auto" w:fill="FFFFFF"/>
+                    <w:spacing w:line="330" w:lineRule="atLeast"/>
                     <w:suppressOverlap/>
                     <w:rPr>
                       <w:rFonts w:ascii="Cambria" w:hAnsi="Cambria"/>
@@ -15627,8 +14446,19 @@
                       <w:sz w:val="24"/>
                       <w:szCs w:val="24"/>
                     </w:rPr>
-                    <w:t>Mobile is not enabled  GSP</w:t>
-                  </w:r>
+                    <w:t>Mobile's GPS is not enable</w:t>
+                  </w:r>
+                </w:p>
+                <w:p>
+                  <w:pPr>
+                    <w:framePr w:hSpace="180" w:wrap="around" w:vAnchor="text" w:hAnchor="text" w:y="1"/>
+                    <w:suppressOverlap/>
+                    <w:rPr>
+                      <w:rFonts w:ascii="Cambria" w:hAnsi="Cambria"/>
+                      <w:sz w:val="24"/>
+                      <w:szCs w:val="24"/>
+                    </w:rPr>
+                  </w:pPr>
                 </w:p>
               </w:tc>
               <w:tc>
@@ -15650,7 +14480,19 @@
                     <w:rPr>
                       <w:szCs w:val="24"/>
                     </w:rPr>
-                    <w:t>Show message to notify that mobile is not enabled GSP.</w:t>
+                    <w:t>Show message to notify that mobile</w:t>
+                  </w:r>
+                  <w:r>
+                    <w:rPr>
+                      <w:szCs w:val="24"/>
+                    </w:rPr>
+                    <w:t>’s GPS is not enabled</w:t>
+                  </w:r>
+                  <w:r>
+                    <w:rPr>
+                      <w:szCs w:val="24"/>
+                    </w:rPr>
+                    <w:t>.</w:t>
                   </w:r>
                 </w:p>
               </w:tc>
@@ -15807,16 +14649,7 @@
                 <w:sz w:val="24"/>
                 <w:szCs w:val="24"/>
               </w:rPr>
-              <w:t>M</w:t>
-            </w:r>
-            <w:r>
-              <w:rPr>
-                <w:rFonts w:ascii="Cambria" w:hAnsi="Cambria"/>
-                <w:b w:val="0"/>
-                <w:sz w:val="24"/>
-                <w:szCs w:val="24"/>
-              </w:rPr>
-              <w:t>otorbike turn</w:t>
+              <w:t>Motorbike turn</w:t>
             </w:r>
             <w:r>
               <w:rPr>
@@ -15849,7 +14682,15 @@
         </w:tc>
       </w:tr>
     </w:tbl>
-    <w:p/>
+    <w:p>
+      <w:pPr>
+        <w:rPr>
+          <w:rFonts w:ascii="Cambria" w:hAnsi="Cambria"/>
+          <w:sz w:val="24"/>
+          <w:szCs w:val="24"/>
+        </w:rPr>
+      </w:pPr>
+    </w:p>
     <w:sectPr>
       <w:pgSz w:w="12240" w:h="15840"/>
       <w:pgMar w:top="1440" w:right="1440" w:bottom="1440" w:left="1440" w:header="720" w:footer="720" w:gutter="0"/>
@@ -16663,6 +15504,11 @@
       </w:tcPr>
     </w:tblStylePr>
   </w:style>
+  <w:style w:type="character" w:customStyle="1" w:styleId="messagecontent">
+    <w:name w:val="message_content"/>
+    <w:basedOn w:val="DefaultParagraphFont"/>
+    <w:rsid w:val="002B3B31"/>
+  </w:style>
 </w:styles>
 </file>
 

</xml_diff>